<commit_message>
fix: fixup some cmds and links
add: download section with .txt's and .doc's

fix: code blocks malformed from copy paste

fix: malformed command
</commit_message>
<xml_diff>
--- a/src/assets/downloads/u2/u2_worksheet.docx
+++ b/src/assets/downloads/u2/u2_worksheet.docx
@@ -55,7 +55,7 @@
     <w:p>
       <w:pPr>
         <w:pStyle w:val="Heading1"/>
-        <w:ind w:firstLine="100"/>
+        <w:ind w:right="150" w:firstLine="0"/>
         <w:rPr>
           <w:rFonts w:ascii="Times New Roman" w:cs="Times New Roman" w:eastAsia="Times New Roman" w:hAnsi="Times New Roman"/>
         </w:rPr>
@@ -76,20 +76,34 @@
     </w:p>
     <w:p>
       <w:pPr>
-        <w:keepNext w:val="0"/>
-        <w:keepLines w:val="0"/>
-        <w:pageBreakBefore w:val="0"/>
-        <w:widowControl w:val="0"/>
-        <w:pBdr>
-          <w:top w:space="0" w:sz="0" w:val="nil"/>
-          <w:left w:space="0" w:sz="0" w:val="nil"/>
-          <w:bottom w:space="0" w:sz="0" w:val="nil"/>
-          <w:right w:space="0" w:sz="0" w:val="nil"/>
-          <w:between w:space="0" w:sz="0" w:val="nil"/>
-        </w:pBdr>
-        <w:shd w:fill="auto" w:val="clear"/>
-        <w:spacing w:after="0" w:before="153" w:line="278.00000000000006" w:lineRule="auto"/>
-        <w:ind w:left="100" w:right="146" w:firstLine="0"/>
+        <w:rPr>
+          <w:vertAlign w:val="baseline"/>
+        </w:rPr>
+      </w:pPr>
+      <w:r>
+        <w:rPr>
+          <w:vertAlign w:val="baseline"/>
+          <w:rtl w:val="0"/>
+        </w:rPr>
+        <w:t xml:space="preserve">Fill out this sheet as you progress through the lab and discussions. Hold your worksheets until the end to turn them in as a final submission packet.</w:t>
+      </w:r>
+    </w:p>
+    <w:p>
+      <w:pPr>
+        <w:keepNext w:val="0"/>
+        <w:keepLines w:val="0"/>
+        <w:pageBreakBefore w:val="0"/>
+        <w:widowControl w:val="0"/>
+        <w:pBdr>
+          <w:top w:space="0" w:sz="0" w:val="nil"/>
+          <w:left w:space="0" w:sz="0" w:val="nil"/>
+          <w:bottom w:space="0" w:sz="0" w:val="nil"/>
+          <w:right w:space="0" w:sz="0" w:val="nil"/>
+          <w:between w:space="0" w:sz="0" w:val="nil"/>
+        </w:pBdr>
+        <w:shd w:fill="auto" w:val="clear"/>
+        <w:spacing w:after="0" w:before="84" w:line="240" w:lineRule="auto"/>
+        <w:ind w:left="0" w:right="150" w:firstLine="0"/>
         <w:jc w:val="left"/>
         <w:rPr>
           <w:rFonts w:ascii="Times New Roman" w:cs="Times New Roman" w:eastAsia="Times New Roman" w:hAnsi="Times New Roman"/>
@@ -107,55 +121,6 @@
       </w:pPr>
       <w:r>
         <w:rPr>
-          <w:rFonts w:ascii="Times New Roman" w:cs="Times New Roman" w:eastAsia="Times New Roman" w:hAnsi="Times New Roman"/>
-          <w:b w:val="0"/>
-          <w:i w:val="0"/>
-          <w:smallCaps w:val="0"/>
-          <w:strike w:val="0"/>
-          <w:color w:val="000000"/>
-          <w:sz w:val="24"/>
-          <w:szCs w:val="24"/>
-          <w:u w:val="none"/>
-          <w:shd w:fill="auto" w:val="clear"/>
-          <w:vertAlign w:val="baseline"/>
-          <w:rtl w:val="0"/>
-        </w:rPr>
-        <w:t xml:space="preserve">Fill out this sheet as you progress through the lab and discussions. Hold your worksheets until the end to turn them in as a final submission packet.</w:t>
-      </w:r>
-    </w:p>
-    <w:p>
-      <w:pPr>
-        <w:keepNext w:val="0"/>
-        <w:keepLines w:val="0"/>
-        <w:pageBreakBefore w:val="0"/>
-        <w:widowControl w:val="0"/>
-        <w:pBdr>
-          <w:top w:space="0" w:sz="0" w:val="nil"/>
-          <w:left w:space="0" w:sz="0" w:val="nil"/>
-          <w:bottom w:space="0" w:sz="0" w:val="nil"/>
-          <w:right w:space="0" w:sz="0" w:val="nil"/>
-          <w:between w:space="0" w:sz="0" w:val="nil"/>
-        </w:pBdr>
-        <w:shd w:fill="auto" w:val="clear"/>
-        <w:spacing w:after="0" w:before="84" w:line="240" w:lineRule="auto"/>
-        <w:ind w:left="0" w:right="0" w:firstLine="0"/>
-        <w:jc w:val="left"/>
-        <w:rPr>
-          <w:rFonts w:ascii="Times New Roman" w:cs="Times New Roman" w:eastAsia="Times New Roman" w:hAnsi="Times New Roman"/>
-          <w:b w:val="0"/>
-          <w:i w:val="0"/>
-          <w:smallCaps w:val="0"/>
-          <w:strike w:val="0"/>
-          <w:color w:val="000000"/>
-          <w:sz w:val="24"/>
-          <w:szCs w:val="24"/>
-          <w:u w:val="none"/>
-          <w:shd w:fill="auto" w:val="clear"/>
-          <w:vertAlign w:val="baseline"/>
-        </w:rPr>
-      </w:pPr>
-      <w:r>
-        <w:rPr>
           <w:rtl w:val="0"/>
         </w:rPr>
       </w:r>
@@ -163,7 +128,7 @@
     <w:p>
       <w:pPr>
         <w:pStyle w:val="Heading1"/>
-        <w:ind w:firstLine="100"/>
+        <w:ind w:right="150" w:firstLine="0"/>
         <w:rPr>
           <w:rFonts w:ascii="Times New Roman" w:cs="Times New Roman" w:eastAsia="Times New Roman" w:hAnsi="Times New Roman"/>
         </w:rPr>
@@ -197,7 +162,7 @@
         </w:pBdr>
         <w:shd w:fill="auto" w:val="clear"/>
         <w:spacing w:after="0" w:before="151" w:line="278.00000000000006" w:lineRule="auto"/>
-        <w:ind w:left="100" w:right="0" w:firstLine="0"/>
+        <w:ind w:left="100" w:right="150" w:hanging="100"/>
         <w:jc w:val="left"/>
         <w:rPr>
           <w:rFonts w:ascii="Calibri" w:cs="Calibri" w:eastAsia="Calibri" w:hAnsi="Calibri"/>
@@ -256,7 +221,7 @@
         <w:widowControl w:val="0"/>
         <w:numPr>
           <w:ilvl w:val="0"/>
-          <w:numId w:val="5"/>
+          <w:numId w:val="6"/>
         </w:numPr>
         <w:pBdr>
           <w:top w:space="0" w:sz="0" w:val="nil"/>
@@ -270,7 +235,7 @@
           <w:tab w:val="left" w:leader="none" w:pos="820"/>
         </w:tabs>
         <w:spacing w:after="0" w:before="0" w:line="278.00000000000006" w:lineRule="auto"/>
-        <w:ind w:left="820" w:right="241" w:hanging="360"/>
+        <w:ind w:left="820" w:right="150" w:hanging="820"/>
         <w:jc w:val="left"/>
         <w:rPr>
           <w:smallCaps w:val="0"/>
@@ -297,6 +262,11 @@
           <w:rtl w:val="0"/>
         </w:rPr>
         <w:t xml:space="preserve">As systems engineers why are we focused on protecting the network portion of our server builds?</w:t>
+      </w:r>
+      <w:r>
+        <w:rPr>
+          <w:rtl w:val="0"/>
+        </w:rPr>
       </w:r>
     </w:p>
     <w:p>
@@ -307,7 +277,7 @@
         <w:widowControl w:val="0"/>
         <w:numPr>
           <w:ilvl w:val="0"/>
-          <w:numId w:val="5"/>
+          <w:numId w:val="6"/>
         </w:numPr>
         <w:pBdr>
           <w:top w:space="0" w:sz="0" w:val="nil"/>
@@ -321,7 +291,7 @@
           <w:tab w:val="left" w:leader="none" w:pos="820"/>
         </w:tabs>
         <w:spacing w:after="0" w:before="0" w:line="278.00000000000006" w:lineRule="auto"/>
-        <w:ind w:left="820" w:right="239" w:hanging="360"/>
+        <w:ind w:left="820" w:right="150" w:hanging="820"/>
         <w:jc w:val="left"/>
         <w:rPr>
           <w:smallCaps w:val="0"/>
@@ -348,6 +318,11 @@
           <w:rtl w:val="0"/>
         </w:rPr>
         <w:t xml:space="preserve">Why is it important to understand all the possible ingress points to our servers that exist?</w:t>
+      </w:r>
+      <w:r>
+        <w:rPr>
+          <w:rtl w:val="0"/>
+        </w:rPr>
       </w:r>
     </w:p>
     <w:p>
@@ -358,7 +333,7 @@
         <w:widowControl w:val="0"/>
         <w:numPr>
           <w:ilvl w:val="1"/>
-          <w:numId w:val="5"/>
+          <w:numId w:val="6"/>
         </w:numPr>
         <w:pBdr>
           <w:top w:space="0" w:sz="0" w:val="nil"/>
@@ -372,7 +347,7 @@
           <w:tab w:val="left" w:leader="none" w:pos="1538"/>
         </w:tabs>
         <w:spacing w:after="0" w:before="0" w:line="278.00000000000006" w:lineRule="auto"/>
-        <w:ind w:left="820" w:right="572" w:firstLine="360"/>
+        <w:ind w:left="820" w:right="150" w:hanging="820"/>
         <w:jc w:val="left"/>
         <w:rPr>
           <w:smallCaps w:val="0"/>
@@ -400,6 +375,11 @@
         </w:rPr>
         <w:t xml:space="preserve">Why is it so important to understand the behaviors of processes that are connecting on those ingress points?</w:t>
       </w:r>
+      <w:r>
+        <w:rPr>
+          <w:rtl w:val="0"/>
+        </w:rPr>
+      </w:r>
     </w:p>
     <w:p>
       <w:pPr>
@@ -416,7 +396,7 @@
         </w:pBdr>
         <w:shd w:fill="auto" w:val="clear"/>
         <w:spacing w:after="0" w:before="42" w:line="240" w:lineRule="auto"/>
-        <w:ind w:left="0" w:right="0" w:firstLine="0"/>
+        <w:ind w:left="0" w:right="150" w:firstLine="0"/>
         <w:jc w:val="left"/>
         <w:rPr>
           <w:rFonts w:ascii="Calibri" w:cs="Calibri" w:eastAsia="Calibri" w:hAnsi="Calibri"/>
@@ -441,7 +421,7 @@
     <w:p>
       <w:pPr>
         <w:spacing w:before="0" w:lineRule="auto"/>
-        <w:ind w:left="100" w:right="0" w:firstLine="0"/>
+        <w:ind w:left="105" w:right="150" w:hanging="105"/>
         <w:jc w:val="left"/>
         <w:rPr>
           <w:sz w:val="24"/>
@@ -510,7 +490,7 @@
         </w:pBdr>
         <w:shd w:fill="auto" w:val="clear"/>
         <w:spacing w:after="0" w:before="46" w:line="278.00000000000006" w:lineRule="auto"/>
-        <w:ind w:left="100" w:right="0" w:firstLine="0"/>
+        <w:ind w:left="100" w:right="150" w:hanging="100"/>
         <w:jc w:val="left"/>
         <w:rPr>
           <w:rFonts w:ascii="Calibri" w:cs="Calibri" w:eastAsia="Calibri" w:hAnsi="Calibri"/>
@@ -588,7 +568,7 @@
         <w:widowControl w:val="0"/>
         <w:numPr>
           <w:ilvl w:val="0"/>
-          <w:numId w:val="4"/>
+          <w:numId w:val="5"/>
         </w:numPr>
         <w:pBdr>
           <w:top w:space="0" w:sz="0" w:val="nil"/>
@@ -602,7 +582,7 @@
           <w:tab w:val="left" w:leader="none" w:pos="819"/>
         </w:tabs>
         <w:spacing w:after="0" w:before="0" w:line="291.99999999999994" w:lineRule="auto"/>
-        <w:ind w:left="819" w:right="0" w:hanging="359"/>
+        <w:ind w:left="819" w:right="150" w:hanging="819"/>
         <w:jc w:val="left"/>
         <w:rPr>
           <w:smallCaps w:val="0"/>
@@ -629,6 +609,11 @@
           <w:rtl w:val="0"/>
         </w:rPr>
         <w:t xml:space="preserve">What is the significance of the nsswitch.conf file?</w:t>
+      </w:r>
+      <w:r>
+        <w:rPr>
+          <w:rtl w:val="0"/>
+        </w:rPr>
       </w:r>
     </w:p>
     <w:p>
@@ -639,7 +624,7 @@
         <w:widowControl w:val="0"/>
         <w:numPr>
           <w:ilvl w:val="0"/>
-          <w:numId w:val="4"/>
+          <w:numId w:val="5"/>
         </w:numPr>
         <w:pBdr>
           <w:top w:space="0" w:sz="0" w:val="nil"/>
@@ -653,7 +638,7 @@
           <w:tab w:val="left" w:leader="none" w:pos="820"/>
         </w:tabs>
         <w:spacing w:after="0" w:before="45" w:line="278.00000000000006" w:lineRule="auto"/>
-        <w:ind w:left="820" w:right="171" w:hanging="360"/>
+        <w:ind w:left="820" w:right="150" w:hanging="820"/>
         <w:jc w:val="left"/>
         <w:rPr>
           <w:smallCaps w:val="0"/>
@@ -681,6 +666,11 @@
         </w:rPr>
         <w:t xml:space="preserve">What are security problems associated with DNS and common exploits? (May have to look into some more blogs or posts for this)</w:t>
       </w:r>
+      <w:r>
+        <w:rPr>
+          <w:rtl w:val="0"/>
+        </w:rPr>
+      </w:r>
     </w:p>
     <w:p>
       <w:pPr>
@@ -697,7 +687,7 @@
         </w:pBdr>
         <w:shd w:fill="auto" w:val="clear"/>
         <w:spacing w:after="0" w:before="71" w:line="240" w:lineRule="auto"/>
-        <w:ind w:left="0" w:right="0" w:firstLine="0"/>
+        <w:ind w:left="0" w:right="150" w:firstLine="0"/>
         <w:jc w:val="left"/>
         <w:rPr>
           <w:rFonts w:ascii="Calibri" w:cs="Calibri" w:eastAsia="Calibri" w:hAnsi="Calibri"/>
@@ -722,54 +712,51 @@
     <w:p>
       <w:pPr>
         <w:pStyle w:val="Heading1"/>
-        <w:ind w:firstLine="100"/>
-        <w:rPr>
-          <w:rFonts w:ascii="Times New Roman" w:cs="Times New Roman" w:eastAsia="Times New Roman" w:hAnsi="Times New Roman"/>
-        </w:rPr>
-      </w:pPr>
-      <w:r>
+        <w:ind w:left="0" w:right="150" w:firstLine="0"/>
         <w:rPr>
           <w:rFonts w:ascii="Times New Roman" w:cs="Times New Roman" w:eastAsia="Times New Roman" w:hAnsi="Times New Roman"/>
           <w:color w:val="0e4660"/>
+        </w:rPr>
+      </w:pPr>
+      <w:r>
+        <w:rPr>
+          <w:rFonts w:ascii="Times New Roman" w:cs="Times New Roman" w:eastAsia="Times New Roman" w:hAnsi="Times New Roman"/>
+          <w:color w:val="0e4660"/>
           <w:rtl w:val="0"/>
         </w:rPr>
         <w:t xml:space="preserve">Definitions/Terminology</w:t>
       </w:r>
-      <w:r>
-        <w:rPr>
-          <w:rtl w:val="0"/>
-        </w:rPr>
-      </w:r>
-    </w:p>
-    <w:p>
-      <w:pPr>
-        <w:keepNext w:val="0"/>
-        <w:keepLines w:val="0"/>
-        <w:pageBreakBefore w:val="0"/>
-        <w:widowControl w:val="0"/>
-        <w:pBdr>
-          <w:top w:space="0" w:sz="0" w:val="nil"/>
-          <w:left w:space="0" w:sz="0" w:val="nil"/>
-          <w:bottom w:space="0" w:sz="0" w:val="nil"/>
-          <w:right w:space="0" w:sz="0" w:val="nil"/>
-          <w:between w:space="0" w:sz="0" w:val="nil"/>
-        </w:pBdr>
-        <w:shd w:fill="auto" w:val="clear"/>
-        <w:spacing w:after="0" w:before="148" w:line="240" w:lineRule="auto"/>
-        <w:ind w:left="100" w:right="0" w:firstLine="0"/>
-        <w:jc w:val="left"/>
-        <w:rPr>
-          <w:rFonts w:ascii="Calibri" w:cs="Calibri" w:eastAsia="Calibri" w:hAnsi="Calibri"/>
-          <w:b w:val="0"/>
-          <w:i w:val="0"/>
-          <w:smallCaps w:val="0"/>
-          <w:strike w:val="0"/>
-          <w:color w:val="000000"/>
-          <w:sz w:val="24"/>
-          <w:szCs w:val="24"/>
-          <w:u w:val="none"/>
-          <w:shd w:fill="auto" w:val="clear"/>
-          <w:vertAlign w:val="baseline"/>
+    </w:p>
+    <w:p>
+      <w:pPr>
+        <w:rPr/>
+      </w:pPr>
+      <w:r>
+        <w:rPr>
+          <w:rtl w:val="0"/>
+        </w:rPr>
+      </w:r>
+    </w:p>
+    <w:p>
+      <w:pPr>
+        <w:keepNext w:val="0"/>
+        <w:keepLines w:val="0"/>
+        <w:pageBreakBefore w:val="0"/>
+        <w:widowControl w:val="0"/>
+        <w:pBdr>
+          <w:top w:space="0" w:sz="0" w:val="nil"/>
+          <w:left w:space="0" w:sz="0" w:val="nil"/>
+          <w:bottom w:space="0" w:sz="0" w:val="nil"/>
+          <w:right w:space="0" w:sz="0" w:val="nil"/>
+          <w:between w:space="0" w:sz="0" w:val="nil"/>
+        </w:pBdr>
+        <w:shd w:fill="auto" w:val="clear"/>
+        <w:spacing w:after="0" w:before="0" w:line="480" w:lineRule="auto"/>
+        <w:ind w:left="0" w:right="150" w:firstLine="0"/>
+        <w:jc w:val="left"/>
+        <w:rPr>
+          <w:sz w:val="24"/>
+          <w:szCs w:val="24"/>
         </w:rPr>
       </w:pPr>
       <w:r>
@@ -789,86 +776,48 @@
         </w:rPr>
         <w:t xml:space="preserve">sysctl</w:t>
       </w:r>
-    </w:p>
-    <w:p>
-      <w:pPr>
-        <w:keepNext w:val="0"/>
-        <w:keepLines w:val="0"/>
-        <w:pageBreakBefore w:val="0"/>
-        <w:widowControl w:val="0"/>
-        <w:pBdr>
-          <w:top w:space="0" w:sz="0" w:val="nil"/>
-          <w:left w:space="0" w:sz="0" w:val="nil"/>
-          <w:bottom w:space="0" w:sz="0" w:val="nil"/>
-          <w:right w:space="0" w:sz="0" w:val="nil"/>
-          <w:between w:space="0" w:sz="0" w:val="nil"/>
-        </w:pBdr>
-        <w:shd w:fill="auto" w:val="clear"/>
-        <w:spacing w:after="0" w:before="209" w:line="408" w:lineRule="auto"/>
-        <w:ind w:left="100" w:right="7559" w:firstLine="0"/>
-        <w:jc w:val="left"/>
-        <w:rPr>
-          <w:rFonts w:ascii="Calibri" w:cs="Calibri" w:eastAsia="Calibri" w:hAnsi="Calibri"/>
-          <w:b w:val="0"/>
-          <w:i w:val="0"/>
-          <w:smallCaps w:val="0"/>
-          <w:strike w:val="0"/>
-          <w:color w:val="000000"/>
-          <w:sz w:val="24"/>
-          <w:szCs w:val="24"/>
-          <w:u w:val="none"/>
-          <w:shd w:fill="auto" w:val="clear"/>
-          <w:vertAlign w:val="baseline"/>
-        </w:rPr>
-      </w:pPr>
-      <w:r>
-        <w:rPr>
-          <w:rFonts w:ascii="Calibri" w:cs="Calibri" w:eastAsia="Calibri" w:hAnsi="Calibri"/>
-          <w:b w:val="0"/>
-          <w:i w:val="0"/>
-          <w:smallCaps w:val="0"/>
-          <w:strike w:val="0"/>
-          <w:color w:val="000000"/>
-          <w:sz w:val="24"/>
-          <w:szCs w:val="24"/>
-          <w:u w:val="none"/>
-          <w:shd w:fill="auto" w:val="clear"/>
-          <w:vertAlign w:val="baseline"/>
-          <w:rtl w:val="0"/>
-        </w:rPr>
-        <w:t xml:space="preserve">nsswitch.conf </w:t>
-      </w:r>
-    </w:p>
-    <w:p>
-      <w:pPr>
-        <w:keepNext w:val="0"/>
-        <w:keepLines w:val="0"/>
-        <w:pageBreakBefore w:val="0"/>
-        <w:widowControl w:val="0"/>
-        <w:pBdr>
-          <w:top w:space="0" w:sz="0" w:val="nil"/>
-          <w:left w:space="0" w:sz="0" w:val="nil"/>
-          <w:bottom w:space="0" w:sz="0" w:val="nil"/>
-          <w:right w:space="0" w:sz="0" w:val="nil"/>
-          <w:between w:space="0" w:sz="0" w:val="nil"/>
-        </w:pBdr>
-        <w:shd w:fill="auto" w:val="clear"/>
-        <w:spacing w:after="0" w:before="209" w:line="408" w:lineRule="auto"/>
-        <w:ind w:left="100" w:right="7559" w:firstLine="0"/>
-        <w:jc w:val="left"/>
-        <w:rPr>
-          <w:rFonts w:ascii="Calibri" w:cs="Calibri" w:eastAsia="Calibri" w:hAnsi="Calibri"/>
-          <w:b w:val="0"/>
-          <w:i w:val="0"/>
-          <w:smallCaps w:val="0"/>
-          <w:strike w:val="0"/>
-          <w:color w:val="000000"/>
-          <w:sz w:val="24"/>
-          <w:szCs w:val="24"/>
-          <w:u w:val="none"/>
-          <w:shd w:fill="auto" w:val="clear"/>
-          <w:vertAlign w:val="baseline"/>
-        </w:rPr>
+      <w:r>
+        <w:rPr>
+          <w:rtl w:val="0"/>
+        </w:rPr>
+      </w:r>
+    </w:p>
+    <w:p>
+      <w:pPr>
+        <w:spacing w:before="0" w:line="480" w:lineRule="auto"/>
+        <w:ind w:right="150"/>
+        <w:rPr>
+          <w:sz w:val="24"/>
+          <w:szCs w:val="24"/>
+        </w:rPr>
+      </w:pPr>
+      <w:r>
+        <w:rPr>
+          <w:sz w:val="24"/>
+          <w:szCs w:val="24"/>
+          <w:rtl w:val="0"/>
+        </w:rPr>
+        <w:t xml:space="preserve">nsswitch.conf</w:t>
+      </w:r>
+    </w:p>
+    <w:p>
+      <w:pPr>
+        <w:keepNext w:val="0"/>
+        <w:keepLines w:val="0"/>
+        <w:pageBreakBefore w:val="0"/>
+        <w:widowControl w:val="0"/>
+        <w:pBdr>
+          <w:top w:space="0" w:sz="0" w:val="nil"/>
+          <w:left w:space="0" w:sz="0" w:val="nil"/>
+          <w:bottom w:space="0" w:sz="0" w:val="nil"/>
+          <w:right w:space="0" w:sz="0" w:val="nil"/>
+          <w:between w:space="0" w:sz="0" w:val="nil"/>
+        </w:pBdr>
+        <w:shd w:fill="auto" w:val="clear"/>
+        <w:spacing w:after="0" w:before="0" w:line="480" w:lineRule="auto"/>
+        <w:ind w:left="0" w:right="150" w:firstLine="0"/>
+        <w:jc w:val="left"/>
+        <w:rPr/>
       </w:pPr>
       <w:r>
         <w:rPr>
@@ -887,56 +836,20 @@
         </w:rPr>
         <w:t xml:space="preserve">DNS</w:t>
       </w:r>
-    </w:p>
-    <w:p>
-      <w:pPr>
-        <w:keepNext w:val="0"/>
-        <w:keepLines w:val="0"/>
-        <w:pageBreakBefore w:val="0"/>
-        <w:widowControl w:val="0"/>
-        <w:pBdr>
-          <w:top w:space="0" w:sz="0" w:val="nil"/>
-          <w:left w:space="0" w:sz="0" w:val="nil"/>
-          <w:bottom w:space="0" w:sz="0" w:val="nil"/>
-          <w:right w:space="0" w:sz="0" w:val="nil"/>
-          <w:between w:space="0" w:sz="0" w:val="nil"/>
-        </w:pBdr>
-        <w:shd w:fill="auto" w:val="clear"/>
-        <w:spacing w:after="0" w:before="2" w:line="240" w:lineRule="auto"/>
-        <w:ind w:left="100" w:right="0" w:firstLine="0"/>
-        <w:jc w:val="left"/>
-        <w:rPr>
-          <w:rFonts w:ascii="Calibri" w:cs="Calibri" w:eastAsia="Calibri" w:hAnsi="Calibri"/>
-          <w:b w:val="0"/>
-          <w:i w:val="0"/>
-          <w:smallCaps w:val="0"/>
-          <w:strike w:val="0"/>
-          <w:color w:val="000000"/>
-          <w:sz w:val="24"/>
-          <w:szCs w:val="24"/>
-          <w:u w:val="none"/>
-          <w:shd w:fill="auto" w:val="clear"/>
-          <w:vertAlign w:val="baseline"/>
-        </w:rPr>
-        <w:sectPr>
-          <w:pgSz w:h="15840" w:w="12240" w:orient="portrait"/>
-          <w:pgMar w:bottom="280" w:top="1380" w:left="1340" w:right="1400" w:header="360" w:footer="360"/>
-          <w:pgNumType w:start="1"/>
-        </w:sectPr>
-      </w:pPr>
-      <w:r>
-        <w:rPr>
-          <w:rFonts w:ascii="Calibri" w:cs="Calibri" w:eastAsia="Calibri" w:hAnsi="Calibri"/>
-          <w:b w:val="0"/>
-          <w:i w:val="0"/>
-          <w:smallCaps w:val="0"/>
-          <w:strike w:val="0"/>
-          <w:color w:val="000000"/>
-          <w:sz w:val="24"/>
-          <w:szCs w:val="24"/>
-          <w:u w:val="none"/>
-          <w:shd w:fill="auto" w:val="clear"/>
-          <w:vertAlign w:val="baseline"/>
+      <w:r>
+        <w:rPr>
+          <w:rtl w:val="0"/>
+        </w:rPr>
+      </w:r>
+    </w:p>
+    <w:p>
+      <w:pPr>
+        <w:spacing w:before="0" w:line="480" w:lineRule="auto"/>
+        <w:ind w:left="0"/>
+        <w:rPr/>
+      </w:pPr>
+      <w:r>
+        <w:rPr>
           <w:rtl w:val="0"/>
         </w:rPr>
         <w:t xml:space="preserve">Openscap</w:t>
@@ -944,170 +857,67 @@
     </w:p>
     <w:p>
       <w:pPr>
-        <w:keepNext w:val="0"/>
-        <w:keepLines w:val="0"/>
-        <w:pageBreakBefore w:val="0"/>
-        <w:widowControl w:val="0"/>
-        <w:pBdr>
-          <w:top w:space="0" w:sz="0" w:val="nil"/>
-          <w:left w:space="0" w:sz="0" w:val="nil"/>
-          <w:bottom w:space="0" w:sz="0" w:val="nil"/>
-          <w:right w:space="0" w:sz="0" w:val="nil"/>
-          <w:between w:space="0" w:sz="0" w:val="nil"/>
-        </w:pBdr>
-        <w:shd w:fill="auto" w:val="clear"/>
-        <w:spacing w:after="0" w:before="77" w:line="408" w:lineRule="auto"/>
-        <w:ind w:left="100" w:right="7559" w:firstLine="0"/>
-        <w:jc w:val="left"/>
-        <w:rPr>
-          <w:rFonts w:ascii="Calibri" w:cs="Calibri" w:eastAsia="Calibri" w:hAnsi="Calibri"/>
-          <w:b w:val="0"/>
-          <w:i w:val="0"/>
-          <w:smallCaps w:val="0"/>
-          <w:strike w:val="0"/>
-          <w:color w:val="000000"/>
-          <w:sz w:val="24"/>
-          <w:szCs w:val="24"/>
-          <w:u w:val="none"/>
-          <w:shd w:fill="auto" w:val="clear"/>
-          <w:vertAlign w:val="baseline"/>
-        </w:rPr>
-      </w:pPr>
-      <w:r>
-        <w:rPr>
-          <w:rFonts w:ascii="Calibri" w:cs="Calibri" w:eastAsia="Calibri" w:hAnsi="Calibri"/>
-          <w:b w:val="0"/>
-          <w:i w:val="0"/>
-          <w:smallCaps w:val="0"/>
-          <w:strike w:val="0"/>
-          <w:color w:val="000000"/>
-          <w:sz w:val="24"/>
-          <w:szCs w:val="24"/>
-          <w:u w:val="none"/>
-          <w:shd w:fill="auto" w:val="clear"/>
-          <w:vertAlign w:val="baseline"/>
-          <w:rtl w:val="0"/>
-        </w:rPr>
-        <w:t xml:space="preserve">CIS Benchmarks ss/netstat</w:t>
-      </w:r>
-    </w:p>
-    <w:p>
-      <w:pPr>
-        <w:keepNext w:val="0"/>
-        <w:keepLines w:val="0"/>
-        <w:pageBreakBefore w:val="0"/>
-        <w:widowControl w:val="0"/>
-        <w:pBdr>
-          <w:top w:space="0" w:sz="0" w:val="nil"/>
-          <w:left w:space="0" w:sz="0" w:val="nil"/>
-          <w:bottom w:space="0" w:sz="0" w:val="nil"/>
-          <w:right w:space="0" w:sz="0" w:val="nil"/>
-          <w:between w:space="0" w:sz="0" w:val="nil"/>
-        </w:pBdr>
-        <w:shd w:fill="auto" w:val="clear"/>
-        <w:spacing w:after="0" w:before="2" w:line="408" w:lineRule="auto"/>
-        <w:ind w:left="100" w:right="7925" w:firstLine="0"/>
-        <w:jc w:val="left"/>
-        <w:rPr>
-          <w:rFonts w:ascii="Calibri" w:cs="Calibri" w:eastAsia="Calibri" w:hAnsi="Calibri"/>
-          <w:b w:val="0"/>
-          <w:i w:val="0"/>
-          <w:smallCaps w:val="0"/>
-          <w:strike w:val="0"/>
-          <w:color w:val="000000"/>
-          <w:sz w:val="24"/>
-          <w:szCs w:val="24"/>
-          <w:u w:val="none"/>
-          <w:shd w:fill="auto" w:val="clear"/>
-          <w:vertAlign w:val="baseline"/>
-        </w:rPr>
-      </w:pPr>
-      <w:r>
-        <w:rPr>
-          <w:rFonts w:ascii="Calibri" w:cs="Calibri" w:eastAsia="Calibri" w:hAnsi="Calibri"/>
-          <w:b w:val="0"/>
-          <w:i w:val="0"/>
-          <w:smallCaps w:val="0"/>
-          <w:strike w:val="0"/>
-          <w:color w:val="000000"/>
-          <w:sz w:val="24"/>
-          <w:szCs w:val="24"/>
-          <w:u w:val="none"/>
-          <w:shd w:fill="auto" w:val="clear"/>
-          <w:vertAlign w:val="baseline"/>
-          <w:rtl w:val="0"/>
-        </w:rPr>
-        <w:t xml:space="preserve">tcpdump ngrep</w:t>
-      </w:r>
-    </w:p>
-    <w:p>
-      <w:pPr>
-        <w:keepNext w:val="0"/>
-        <w:keepLines w:val="0"/>
-        <w:pageBreakBefore w:val="0"/>
-        <w:widowControl w:val="0"/>
-        <w:pBdr>
-          <w:top w:space="0" w:sz="0" w:val="nil"/>
-          <w:left w:space="0" w:sz="0" w:val="nil"/>
-          <w:bottom w:space="0" w:sz="0" w:val="nil"/>
-          <w:right w:space="0" w:sz="0" w:val="nil"/>
-          <w:between w:space="0" w:sz="0" w:val="nil"/>
-        </w:pBdr>
-        <w:shd w:fill="auto" w:val="clear"/>
-        <w:spacing w:after="0" w:before="0" w:line="240" w:lineRule="auto"/>
-        <w:ind w:left="0" w:right="0" w:firstLine="0"/>
-        <w:jc w:val="left"/>
-        <w:rPr>
-          <w:rFonts w:ascii="Calibri" w:cs="Calibri" w:eastAsia="Calibri" w:hAnsi="Calibri"/>
-          <w:b w:val="0"/>
-          <w:i w:val="0"/>
-          <w:smallCaps w:val="0"/>
-          <w:strike w:val="0"/>
-          <w:color w:val="000000"/>
-          <w:sz w:val="24"/>
-          <w:szCs w:val="24"/>
-          <w:u w:val="none"/>
-          <w:shd w:fill="auto" w:val="clear"/>
-          <w:vertAlign w:val="baseline"/>
-        </w:rPr>
-      </w:pPr>
-      <w:r>
-        <w:rPr>
-          <w:rtl w:val="0"/>
-        </w:rPr>
-      </w:r>
-    </w:p>
-    <w:p>
-      <w:pPr>
-        <w:keepNext w:val="0"/>
-        <w:keepLines w:val="0"/>
-        <w:pageBreakBefore w:val="0"/>
-        <w:widowControl w:val="0"/>
-        <w:pBdr>
-          <w:top w:space="0" w:sz="0" w:val="nil"/>
-          <w:left w:space="0" w:sz="0" w:val="nil"/>
-          <w:bottom w:space="0" w:sz="0" w:val="nil"/>
-          <w:right w:space="0" w:sz="0" w:val="nil"/>
-          <w:between w:space="0" w:sz="0" w:val="nil"/>
-        </w:pBdr>
-        <w:shd w:fill="auto" w:val="clear"/>
-        <w:spacing w:after="0" w:before="112" w:line="240" w:lineRule="auto"/>
-        <w:ind w:left="0" w:right="0" w:firstLine="0"/>
-        <w:jc w:val="left"/>
-        <w:rPr>
-          <w:rFonts w:ascii="Calibri" w:cs="Calibri" w:eastAsia="Calibri" w:hAnsi="Calibri"/>
-          <w:b w:val="0"/>
-          <w:i w:val="0"/>
-          <w:smallCaps w:val="0"/>
-          <w:strike w:val="0"/>
-          <w:color w:val="000000"/>
-          <w:sz w:val="24"/>
-          <w:szCs w:val="24"/>
-          <w:u w:val="none"/>
-          <w:shd w:fill="auto" w:val="clear"/>
-          <w:vertAlign w:val="baseline"/>
-        </w:rPr>
-      </w:pPr>
+        <w:spacing w:before="0" w:line="480" w:lineRule="auto"/>
+        <w:ind w:left="0"/>
+        <w:rPr/>
+      </w:pPr>
+      <w:r>
+        <w:rPr>
+          <w:rtl w:val="0"/>
+        </w:rPr>
+        <w:t xml:space="preserve">CIS Benchmarks</w:t>
+      </w:r>
+    </w:p>
+    <w:p>
+      <w:pPr>
+        <w:spacing w:before="0" w:line="480" w:lineRule="auto"/>
+        <w:ind w:left="0"/>
+        <w:rPr/>
+      </w:pPr>
+      <w:r>
+        <w:rPr>
+          <w:rtl w:val="0"/>
+        </w:rPr>
+        <w:t xml:space="preserve">ss/netstat</w:t>
+      </w:r>
+    </w:p>
+    <w:p>
+      <w:pPr>
+        <w:spacing w:before="0" w:line="480" w:lineRule="auto"/>
+        <w:ind w:left="0"/>
+        <w:rPr/>
+      </w:pPr>
+      <w:r>
+        <w:rPr>
+          <w:rtl w:val="0"/>
+        </w:rPr>
+        <w:t xml:space="preserve">tcpdump</w:t>
+      </w:r>
+    </w:p>
+    <w:p>
+      <w:pPr>
+        <w:spacing w:before="0" w:line="480" w:lineRule="auto"/>
+        <w:ind w:left="0"/>
+        <w:rPr>
+          <w:rFonts w:ascii="Calibri" w:cs="Calibri" w:eastAsia="Calibri" w:hAnsi="Calibri"/>
+          <w:b w:val="0"/>
+          <w:i w:val="0"/>
+          <w:smallCaps w:val="0"/>
+          <w:strike w:val="0"/>
+          <w:color w:val="000000"/>
+          <w:sz w:val="24"/>
+          <w:szCs w:val="24"/>
+          <w:u w:val="none"/>
+          <w:shd w:fill="auto" w:val="clear"/>
+          <w:vertAlign w:val="baseline"/>
+        </w:rPr>
+      </w:pPr>
+      <w:r>
+        <w:rPr>
+          <w:rtl w:val="0"/>
+        </w:rPr>
+        <w:t xml:space="preserve">ngrep</w:t>
+      </w:r>
       <w:r>
         <w:rPr>
           <w:rtl w:val="0"/>
@@ -1117,7 +927,7 @@
     <w:p>
       <w:pPr>
         <w:pStyle w:val="Heading1"/>
-        <w:ind w:firstLine="100"/>
+        <w:ind w:right="150" w:firstLine="0"/>
         <w:rPr/>
       </w:pPr>
       <w:r>
@@ -1148,7 +958,7 @@
         </w:pBdr>
         <w:shd w:fill="auto" w:val="clear"/>
         <w:spacing w:after="0" w:before="164" w:line="240" w:lineRule="auto"/>
-        <w:ind w:left="100" w:right="0" w:firstLine="0"/>
+        <w:ind w:left="100" w:right="150" w:hanging="100"/>
         <w:jc w:val="left"/>
         <w:rPr>
           <w:rFonts w:ascii="Calibri" w:cs="Calibri" w:eastAsia="Calibri" w:hAnsi="Calibri"/>
@@ -1203,13 +1013,17 @@
         <w:tabs>
           <w:tab w:val="left" w:leader="none" w:pos="1540"/>
         </w:tabs>
-        <w:spacing w:after="0" w:before="206" w:line="240" w:lineRule="auto"/>
-        <w:ind w:left="1540" w:right="0" w:hanging="360"/>
-        <w:jc w:val="left"/>
-        <w:rPr>
-          <w:smallCaps w:val="0"/>
-          <w:strike w:val="0"/>
-          <w:color w:val="000000"/>
+        <w:spacing w:after="0" w:afterAutospacing="0" w:before="206" w:line="240" w:lineRule="auto"/>
+        <w:ind w:left="720" w:right="150" w:hanging="360"/>
+        <w:jc w:val="left"/>
+        <w:rPr>
+          <w:rFonts w:ascii="Calibri" w:cs="Calibri" w:eastAsia="Calibri" w:hAnsi="Calibri"/>
+          <w:b w:val="0"/>
+          <w:i w:val="0"/>
+          <w:smallCaps w:val="0"/>
+          <w:strike w:val="0"/>
+          <w:sz w:val="24"/>
+          <w:szCs w:val="24"/>
           <w:u w:val="none"/>
           <w:shd w:fill="auto" w:val="clear"/>
           <w:vertAlign w:val="baseline"/>
@@ -1261,13 +1075,17 @@
         <w:tabs>
           <w:tab w:val="left" w:leader="none" w:pos="1540"/>
         </w:tabs>
-        <w:spacing w:after="0" w:before="45" w:line="240" w:lineRule="auto"/>
-        <w:ind w:left="1540" w:right="0" w:hanging="360"/>
-        <w:jc w:val="left"/>
-        <w:rPr>
-          <w:smallCaps w:val="0"/>
-          <w:strike w:val="0"/>
-          <w:color w:val="000000"/>
+        <w:spacing w:after="0" w:afterAutospacing="0" w:before="0" w:beforeAutospacing="0" w:line="240" w:lineRule="auto"/>
+        <w:ind w:left="720" w:right="150" w:hanging="360"/>
+        <w:jc w:val="left"/>
+        <w:rPr>
+          <w:rFonts w:ascii="Calibri" w:cs="Calibri" w:eastAsia="Calibri" w:hAnsi="Calibri"/>
+          <w:b w:val="0"/>
+          <w:i w:val="0"/>
+          <w:smallCaps w:val="0"/>
+          <w:strike w:val="0"/>
+          <w:sz w:val="24"/>
+          <w:szCs w:val="24"/>
           <w:u w:val="none"/>
           <w:shd w:fill="auto" w:val="clear"/>
           <w:vertAlign w:val="baseline"/>
@@ -1319,13 +1137,17 @@
         <w:tabs>
           <w:tab w:val="left" w:leader="none" w:pos="1540"/>
         </w:tabs>
-        <w:spacing w:after="0" w:before="48" w:line="240" w:lineRule="auto"/>
-        <w:ind w:left="1540" w:right="0" w:hanging="360"/>
-        <w:jc w:val="left"/>
-        <w:rPr>
-          <w:smallCaps w:val="0"/>
-          <w:strike w:val="0"/>
-          <w:color w:val="000000"/>
+        <w:spacing w:after="0" w:afterAutospacing="0" w:before="0" w:beforeAutospacing="0" w:line="240" w:lineRule="auto"/>
+        <w:ind w:left="720" w:right="150" w:hanging="360"/>
+        <w:jc w:val="left"/>
+        <w:rPr>
+          <w:rFonts w:ascii="Calibri" w:cs="Calibri" w:eastAsia="Calibri" w:hAnsi="Calibri"/>
+          <w:b w:val="0"/>
+          <w:i w:val="0"/>
+          <w:smallCaps w:val="0"/>
+          <w:strike w:val="0"/>
+          <w:sz w:val="24"/>
+          <w:szCs w:val="24"/>
           <w:u w:val="none"/>
           <w:shd w:fill="auto" w:val="clear"/>
           <w:vertAlign w:val="baseline"/>
@@ -1377,13 +1199,18 @@
         <w:tabs>
           <w:tab w:val="left" w:leader="none" w:pos="1540"/>
         </w:tabs>
-        <w:spacing w:after="0" w:before="46" w:line="278.00000000000006" w:lineRule="auto"/>
-        <w:ind w:left="1540" w:right="100" w:hanging="360"/>
-        <w:jc w:val="left"/>
-        <w:rPr>
-          <w:smallCaps w:val="0"/>
-          <w:strike w:val="0"/>
-          <w:color w:val="000000"/>
+        <w:spacing w:after="0" w:before="0" w:beforeAutospacing="0" w:line="278.00000000000006" w:lineRule="auto"/>
+        <w:ind w:left="720" w:right="150" w:hanging="360"/>
+        <w:jc w:val="left"/>
+        <w:rPr>
+          <w:rFonts w:ascii="Calibri" w:cs="Calibri" w:eastAsia="Calibri" w:hAnsi="Calibri"/>
+          <w:b w:val="0"/>
+          <w:i w:val="0"/>
+          <w:smallCaps w:val="0"/>
+          <w:strike w:val="0"/>
+          <w:color w:val="467885"/>
+          <w:sz w:val="24"/>
+          <w:szCs w:val="24"/>
           <w:u w:val="none"/>
           <w:shd w:fill="auto" w:val="clear"/>
           <w:vertAlign w:val="baseline"/>
@@ -1472,12 +1299,16 @@
           <w:tab w:val="left" w:leader="none" w:pos="1540"/>
         </w:tabs>
         <w:spacing w:after="0" w:before="0" w:line="291.99999999999994" w:lineRule="auto"/>
-        <w:ind w:left="1540" w:right="0" w:hanging="360"/>
-        <w:jc w:val="left"/>
-        <w:rPr>
-          <w:smallCaps w:val="0"/>
-          <w:strike w:val="0"/>
-          <w:color w:val="000000"/>
+        <w:ind w:left="720" w:right="150" w:hanging="360"/>
+        <w:jc w:val="left"/>
+        <w:rPr>
+          <w:rFonts w:ascii="Calibri" w:cs="Calibri" w:eastAsia="Calibri" w:hAnsi="Calibri"/>
+          <w:b w:val="0"/>
+          <w:i w:val="0"/>
+          <w:smallCaps w:val="0"/>
+          <w:strike w:val="0"/>
+          <w:sz w:val="24"/>
+          <w:szCs w:val="24"/>
           <w:u w:val="none"/>
           <w:shd w:fill="auto" w:val="clear"/>
           <w:vertAlign w:val="baseline"/>
@@ -1523,7 +1354,7 @@
         </w:pBdr>
         <w:shd w:fill="auto" w:val="clear"/>
         <w:spacing w:after="0" w:before="0" w:line="240" w:lineRule="auto"/>
-        <w:ind w:left="0" w:right="0" w:firstLine="0"/>
+        <w:ind w:left="0" w:right="150" w:firstLine="0"/>
         <w:jc w:val="left"/>
         <w:rPr>
           <w:rFonts w:ascii="Calibri" w:cs="Calibri" w:eastAsia="Calibri" w:hAnsi="Calibri"/>
@@ -1560,7 +1391,7 @@
         </w:pBdr>
         <w:shd w:fill="auto" w:val="clear"/>
         <w:spacing w:after="0" w:before="212" w:line="240" w:lineRule="auto"/>
-        <w:ind w:left="0" w:right="0" w:firstLine="0"/>
+        <w:ind w:left="0" w:right="150" w:firstLine="0"/>
         <w:jc w:val="left"/>
         <w:rPr>
           <w:rFonts w:ascii="Calibri" w:cs="Calibri" w:eastAsia="Calibri" w:hAnsi="Calibri"/>
@@ -1597,7 +1428,7 @@
         </w:pBdr>
         <w:shd w:fill="auto" w:val="clear"/>
         <w:spacing w:after="0" w:before="1" w:line="240" w:lineRule="auto"/>
-        <w:ind w:left="100" w:right="0" w:firstLine="0"/>
+        <w:ind w:left="100" w:right="150" w:hanging="100"/>
         <w:jc w:val="left"/>
         <w:rPr>
           <w:rFonts w:ascii="Calibri" w:cs="Calibri" w:eastAsia="Calibri" w:hAnsi="Calibri"/>
@@ -1646,7 +1477,7 @@
         </w:pBdr>
         <w:shd w:fill="auto" w:val="clear"/>
         <w:spacing w:after="0" w:before="0" w:line="240" w:lineRule="auto"/>
-        <w:ind w:left="0" w:right="0" w:firstLine="0"/>
+        <w:ind w:left="0" w:right="150" w:firstLine="0"/>
         <w:jc w:val="left"/>
         <w:rPr>
           <w:rFonts w:ascii="Calibri" w:cs="Calibri" w:eastAsia="Calibri" w:hAnsi="Calibri"/>
@@ -1683,7 +1514,7 @@
         </w:pBdr>
         <w:shd w:fill="auto" w:val="clear"/>
         <w:spacing w:after="0" w:before="119" w:line="240" w:lineRule="auto"/>
-        <w:ind w:left="0" w:right="0" w:firstLine="0"/>
+        <w:ind w:left="0" w:right="150" w:firstLine="0"/>
         <w:jc w:val="left"/>
         <w:rPr>
           <w:rFonts w:ascii="Calibri" w:cs="Calibri" w:eastAsia="Calibri" w:hAnsi="Calibri"/>
@@ -1720,7 +1551,7 @@
         </w:pBdr>
         <w:shd w:fill="auto" w:val="clear"/>
         <w:spacing w:after="0" w:before="0" w:line="240" w:lineRule="auto"/>
-        <w:ind w:left="100" w:right="0" w:firstLine="0"/>
+        <w:ind w:left="100" w:right="150" w:hanging="100"/>
         <w:jc w:val="left"/>
         <w:rPr>
           <w:rFonts w:ascii="Calibri" w:cs="Calibri" w:eastAsia="Calibri" w:hAnsi="Calibri"/>
@@ -1752,412 +1583,6 @@
           <w:rtl w:val="0"/>
         </w:rPr>
         <w:t xml:space="preserve">Useful tools:</w:t>
-      </w:r>
-    </w:p>
-    <w:p>
-      <w:pPr>
-        <w:keepNext w:val="0"/>
-        <w:keepLines w:val="0"/>
-        <w:pageBreakBefore w:val="0"/>
-        <w:widowControl w:val="0"/>
-        <w:numPr>
-          <w:ilvl w:val="0"/>
-          <w:numId w:val="3"/>
-        </w:numPr>
-        <w:pBdr>
-          <w:top w:space="0" w:sz="0" w:val="nil"/>
-          <w:left w:space="0" w:sz="0" w:val="nil"/>
-          <w:bottom w:space="0" w:sz="0" w:val="nil"/>
-          <w:right w:space="0" w:sz="0" w:val="nil"/>
-          <w:between w:space="0" w:sz="0" w:val="nil"/>
-        </w:pBdr>
-        <w:shd w:fill="auto" w:val="clear"/>
-        <w:tabs>
-          <w:tab w:val="left" w:leader="none" w:pos="1540"/>
-        </w:tabs>
-        <w:spacing w:after="0" w:before="206" w:line="240" w:lineRule="auto"/>
-        <w:ind w:left="1540" w:right="0" w:hanging="360"/>
-        <w:jc w:val="left"/>
-        <w:rPr>
-          <w:smallCaps w:val="0"/>
-          <w:strike w:val="0"/>
-          <w:color w:val="000000"/>
-          <w:u w:val="none"/>
-          <w:shd w:fill="auto" w:val="clear"/>
-          <w:vertAlign w:val="baseline"/>
-        </w:rPr>
-      </w:pPr>
-      <w:r>
-        <w:rPr>
-          <w:rFonts w:ascii="Calibri" w:cs="Calibri" w:eastAsia="Calibri" w:hAnsi="Calibri"/>
-          <w:b w:val="0"/>
-          <w:i w:val="0"/>
-          <w:smallCaps w:val="0"/>
-          <w:strike w:val="0"/>
-          <w:color w:val="000000"/>
-          <w:sz w:val="24"/>
-          <w:szCs w:val="24"/>
-          <w:u w:val="none"/>
-          <w:shd w:fill="auto" w:val="clear"/>
-          <w:vertAlign w:val="baseline"/>
-          <w:rtl w:val="0"/>
-        </w:rPr>
-        <w:t xml:space="preserve">STIG Viewer 2.18</w:t>
-      </w:r>
-    </w:p>
-    <w:p>
-      <w:pPr>
-        <w:keepNext w:val="0"/>
-        <w:keepLines w:val="0"/>
-        <w:pageBreakBefore w:val="0"/>
-        <w:widowControl w:val="0"/>
-        <w:numPr>
-          <w:ilvl w:val="0"/>
-          <w:numId w:val="3"/>
-        </w:numPr>
-        <w:pBdr>
-          <w:top w:space="0" w:sz="0" w:val="nil"/>
-          <w:left w:space="0" w:sz="0" w:val="nil"/>
-          <w:bottom w:space="0" w:sz="0" w:val="nil"/>
-          <w:right w:space="0" w:sz="0" w:val="nil"/>
-          <w:between w:space="0" w:sz="0" w:val="nil"/>
-        </w:pBdr>
-        <w:shd w:fill="auto" w:val="clear"/>
-        <w:tabs>
-          <w:tab w:val="left" w:leader="none" w:pos="1540"/>
-        </w:tabs>
-        <w:spacing w:after="0" w:before="46" w:line="240" w:lineRule="auto"/>
-        <w:ind w:left="1540" w:right="0" w:hanging="360"/>
-        <w:jc w:val="left"/>
-        <w:rPr>
-          <w:smallCaps w:val="0"/>
-          <w:strike w:val="0"/>
-          <w:color w:val="000000"/>
-          <w:u w:val="none"/>
-          <w:shd w:fill="auto" w:val="clear"/>
-          <w:vertAlign w:val="baseline"/>
-        </w:rPr>
-      </w:pPr>
-      <w:r>
-        <w:rPr>
-          <w:rFonts w:ascii="Calibri" w:cs="Calibri" w:eastAsia="Calibri" w:hAnsi="Calibri"/>
-          <w:b w:val="0"/>
-          <w:i w:val="0"/>
-          <w:smallCaps w:val="0"/>
-          <w:strike w:val="0"/>
-          <w:color w:val="000000"/>
-          <w:sz w:val="24"/>
-          <w:szCs w:val="24"/>
-          <w:u w:val="none"/>
-          <w:shd w:fill="auto" w:val="clear"/>
-          <w:vertAlign w:val="baseline"/>
-          <w:rtl w:val="0"/>
-        </w:rPr>
-        <w:t xml:space="preserve">SCC Tool (version varies by type of scan)</w:t>
-      </w:r>
-    </w:p>
-    <w:p>
-      <w:pPr>
-        <w:keepNext w:val="0"/>
-        <w:keepLines w:val="0"/>
-        <w:pageBreakBefore w:val="0"/>
-        <w:widowControl w:val="0"/>
-        <w:numPr>
-          <w:ilvl w:val="0"/>
-          <w:numId w:val="3"/>
-        </w:numPr>
-        <w:pBdr>
-          <w:top w:space="0" w:sz="0" w:val="nil"/>
-          <w:left w:space="0" w:sz="0" w:val="nil"/>
-          <w:bottom w:space="0" w:sz="0" w:val="nil"/>
-          <w:right w:space="0" w:sz="0" w:val="nil"/>
-          <w:between w:space="0" w:sz="0" w:val="nil"/>
-        </w:pBdr>
-        <w:shd w:fill="auto" w:val="clear"/>
-        <w:tabs>
-          <w:tab w:val="left" w:leader="none" w:pos="1540"/>
-        </w:tabs>
-        <w:spacing w:after="0" w:before="48" w:line="240" w:lineRule="auto"/>
-        <w:ind w:left="1540" w:right="0" w:hanging="360"/>
-        <w:jc w:val="left"/>
-        <w:rPr>
-          <w:smallCaps w:val="0"/>
-          <w:strike w:val="0"/>
-          <w:color w:val="000000"/>
-          <w:u w:val="none"/>
-          <w:shd w:fill="auto" w:val="clear"/>
-          <w:vertAlign w:val="baseline"/>
-        </w:rPr>
-      </w:pPr>
-      <w:r>
-        <w:rPr>
-          <w:rFonts w:ascii="Calibri" w:cs="Calibri" w:eastAsia="Calibri" w:hAnsi="Calibri"/>
-          <w:b w:val="0"/>
-          <w:i w:val="0"/>
-          <w:smallCaps w:val="0"/>
-          <w:strike w:val="0"/>
-          <w:color w:val="000000"/>
-          <w:sz w:val="24"/>
-          <w:szCs w:val="24"/>
-          <w:u w:val="none"/>
-          <w:shd w:fill="auto" w:val="clear"/>
-          <w:vertAlign w:val="baseline"/>
-          <w:rtl w:val="0"/>
-        </w:rPr>
-        <w:t xml:space="preserve">OpenScap</w:t>
-      </w:r>
-    </w:p>
-    <w:p>
-      <w:pPr>
-        <w:keepNext w:val="0"/>
-        <w:keepLines w:val="0"/>
-        <w:pageBreakBefore w:val="0"/>
-        <w:widowControl w:val="0"/>
-        <w:pBdr>
-          <w:top w:space="0" w:sz="0" w:val="nil"/>
-          <w:left w:space="0" w:sz="0" w:val="nil"/>
-          <w:bottom w:space="0" w:sz="0" w:val="nil"/>
-          <w:right w:space="0" w:sz="0" w:val="nil"/>
-          <w:between w:space="0" w:sz="0" w:val="nil"/>
-        </w:pBdr>
-        <w:shd w:fill="auto" w:val="clear"/>
-        <w:spacing w:after="0" w:before="0" w:line="240" w:lineRule="auto"/>
-        <w:ind w:left="0" w:right="0" w:firstLine="0"/>
-        <w:jc w:val="left"/>
-        <w:rPr>
-          <w:rFonts w:ascii="Calibri" w:cs="Calibri" w:eastAsia="Calibri" w:hAnsi="Calibri"/>
-          <w:b w:val="0"/>
-          <w:i w:val="0"/>
-          <w:smallCaps w:val="0"/>
-          <w:strike w:val="0"/>
-          <w:color w:val="000000"/>
-          <w:sz w:val="24"/>
-          <w:szCs w:val="24"/>
-          <w:u w:val="none"/>
-          <w:shd w:fill="auto" w:val="clear"/>
-          <w:vertAlign w:val="baseline"/>
-        </w:rPr>
-      </w:pPr>
-      <w:r>
-        <w:rPr>
-          <w:rtl w:val="0"/>
-        </w:rPr>
-      </w:r>
-    </w:p>
-    <w:p>
-      <w:pPr>
-        <w:keepNext w:val="0"/>
-        <w:keepLines w:val="0"/>
-        <w:pageBreakBefore w:val="0"/>
-        <w:widowControl w:val="0"/>
-        <w:pBdr>
-          <w:top w:space="0" w:sz="0" w:val="nil"/>
-          <w:left w:space="0" w:sz="0" w:val="nil"/>
-          <w:bottom w:space="0" w:sz="0" w:val="nil"/>
-          <w:right w:space="0" w:sz="0" w:val="nil"/>
-          <w:between w:space="0" w:sz="0" w:val="nil"/>
-        </w:pBdr>
-        <w:shd w:fill="auto" w:val="clear"/>
-        <w:spacing w:after="0" w:before="0" w:line="240" w:lineRule="auto"/>
-        <w:ind w:left="0" w:right="0" w:firstLine="0"/>
-        <w:jc w:val="left"/>
-        <w:rPr>
-          <w:rFonts w:ascii="Calibri" w:cs="Calibri" w:eastAsia="Calibri" w:hAnsi="Calibri"/>
-          <w:b w:val="0"/>
-          <w:i w:val="0"/>
-          <w:smallCaps w:val="0"/>
-          <w:strike w:val="0"/>
-          <w:color w:val="000000"/>
-          <w:sz w:val="24"/>
-          <w:szCs w:val="24"/>
-          <w:u w:val="none"/>
-          <w:shd w:fill="auto" w:val="clear"/>
-          <w:vertAlign w:val="baseline"/>
-        </w:rPr>
-      </w:pPr>
-      <w:r>
-        <w:rPr>
-          <w:rtl w:val="0"/>
-        </w:rPr>
-      </w:r>
-    </w:p>
-    <w:p>
-      <w:pPr>
-        <w:keepNext w:val="0"/>
-        <w:keepLines w:val="0"/>
-        <w:pageBreakBefore w:val="0"/>
-        <w:widowControl w:val="0"/>
-        <w:pBdr>
-          <w:top w:space="0" w:sz="0" w:val="nil"/>
-          <w:left w:space="0" w:sz="0" w:val="nil"/>
-          <w:bottom w:space="0" w:sz="0" w:val="nil"/>
-          <w:right w:space="0" w:sz="0" w:val="nil"/>
-          <w:between w:space="0" w:sz="0" w:val="nil"/>
-        </w:pBdr>
-        <w:shd w:fill="auto" w:val="clear"/>
-        <w:spacing w:after="0" w:before="22" w:line="240" w:lineRule="auto"/>
-        <w:ind w:left="0" w:right="0" w:firstLine="0"/>
-        <w:jc w:val="left"/>
-        <w:rPr>
-          <w:rFonts w:ascii="Calibri" w:cs="Calibri" w:eastAsia="Calibri" w:hAnsi="Calibri"/>
-          <w:b w:val="0"/>
-          <w:i w:val="0"/>
-          <w:smallCaps w:val="0"/>
-          <w:strike w:val="0"/>
-          <w:color w:val="000000"/>
-          <w:sz w:val="24"/>
-          <w:szCs w:val="24"/>
-          <w:u w:val="none"/>
-          <w:shd w:fill="auto" w:val="clear"/>
-          <w:vertAlign w:val="baseline"/>
-        </w:rPr>
-      </w:pPr>
-      <w:r>
-        <w:rPr>
-          <w:rtl w:val="0"/>
-        </w:rPr>
-      </w:r>
-    </w:p>
-    <w:p>
-      <w:pPr>
-        <w:pStyle w:val="Heading1"/>
-        <w:ind w:firstLine="100"/>
-        <w:rPr/>
-      </w:pPr>
-      <w:r>
-        <w:rPr>
-          <w:color w:val="0e4660"/>
-          <w:rtl w:val="0"/>
-        </w:rPr>
-        <w:t xml:space="preserve">Lab and Assignment</w:t>
-      </w:r>
-      <w:r>
-        <w:rPr>
-          <w:rtl w:val="0"/>
-        </w:rPr>
-      </w:r>
-    </w:p>
-    <w:p>
-      <w:pPr>
-        <w:keepNext w:val="0"/>
-        <w:keepLines w:val="0"/>
-        <w:pageBreakBefore w:val="0"/>
-        <w:widowControl w:val="0"/>
-        <w:pBdr>
-          <w:top w:space="0" w:sz="0" w:val="nil"/>
-          <w:left w:space="0" w:sz="0" w:val="nil"/>
-          <w:bottom w:space="0" w:sz="0" w:val="nil"/>
-          <w:right w:space="0" w:sz="0" w:val="nil"/>
-          <w:between w:space="0" w:sz="0" w:val="nil"/>
-        </w:pBdr>
-        <w:shd w:fill="auto" w:val="clear"/>
-        <w:spacing w:after="0" w:before="161" w:line="240" w:lineRule="auto"/>
-        <w:ind w:left="820" w:right="0" w:firstLine="0"/>
-        <w:jc w:val="left"/>
-        <w:rPr>
-          <w:rFonts w:ascii="Calibri" w:cs="Calibri" w:eastAsia="Calibri" w:hAnsi="Calibri"/>
-          <w:b w:val="0"/>
-          <w:i w:val="0"/>
-          <w:smallCaps w:val="0"/>
-          <w:strike w:val="0"/>
-          <w:color w:val="000000"/>
-          <w:sz w:val="24"/>
-          <w:szCs w:val="24"/>
-          <w:u w:val="none"/>
-          <w:shd w:fill="auto" w:val="clear"/>
-          <w:vertAlign w:val="baseline"/>
-        </w:rPr>
-      </w:pPr>
-      <w:r>
-        <w:rPr>
-          <w:rFonts w:ascii="Calibri" w:cs="Calibri" w:eastAsia="Calibri" w:hAnsi="Calibri"/>
-          <w:b w:val="0"/>
-          <w:i w:val="0"/>
-          <w:smallCaps w:val="0"/>
-          <w:strike w:val="0"/>
-          <w:color w:val="000000"/>
-          <w:sz w:val="24"/>
-          <w:szCs w:val="24"/>
-          <w:u w:val="none"/>
-          <w:shd w:fill="auto" w:val="clear"/>
-          <w:vertAlign w:val="baseline"/>
-          <w:rtl w:val="0"/>
-        </w:rPr>
-        <w:t xml:space="preserve">Unit2_Network_Standards_and_Compliance - To be completed outside of lecture</w:t>
-      </w:r>
-    </w:p>
-    <w:p>
-      <w:pPr>
-        <w:keepNext w:val="0"/>
-        <w:keepLines w:val="0"/>
-        <w:pageBreakBefore w:val="0"/>
-        <w:widowControl w:val="0"/>
-        <w:pBdr>
-          <w:top w:space="0" w:sz="0" w:val="nil"/>
-          <w:left w:space="0" w:sz="0" w:val="nil"/>
-          <w:bottom w:space="0" w:sz="0" w:val="nil"/>
-          <w:right w:space="0" w:sz="0" w:val="nil"/>
-          <w:between w:space="0" w:sz="0" w:val="nil"/>
-        </w:pBdr>
-        <w:shd w:fill="auto" w:val="clear"/>
-        <w:spacing w:after="0" w:before="46" w:line="240" w:lineRule="auto"/>
-        <w:ind w:left="100" w:right="0" w:firstLine="0"/>
-        <w:jc w:val="left"/>
-        <w:rPr>
-          <w:rFonts w:ascii="Calibri" w:cs="Calibri" w:eastAsia="Calibri" w:hAnsi="Calibri"/>
-          <w:b w:val="0"/>
-          <w:i w:val="0"/>
-          <w:smallCaps w:val="0"/>
-          <w:strike w:val="0"/>
-          <w:color w:val="000000"/>
-          <w:sz w:val="24"/>
-          <w:szCs w:val="24"/>
-          <w:u w:val="none"/>
-          <w:shd w:fill="auto" w:val="clear"/>
-          <w:vertAlign w:val="baseline"/>
-        </w:rPr>
-        <w:sectPr>
-          <w:type w:val="nextPage"/>
-          <w:pgSz w:h="15840" w:w="12240" w:orient="portrait"/>
-          <w:pgMar w:bottom="280" w:top="1360" w:left="1340" w:right="1400" w:header="360" w:footer="360"/>
-        </w:sectPr>
-      </w:pPr>
-      <w:r>
-        <w:rPr>
-          <w:rFonts w:ascii="Calibri" w:cs="Calibri" w:eastAsia="Calibri" w:hAnsi="Calibri"/>
-          <w:b w:val="0"/>
-          <w:i w:val="0"/>
-          <w:smallCaps w:val="0"/>
-          <w:strike w:val="0"/>
-          <w:color w:val="000000"/>
-          <w:sz w:val="24"/>
-          <w:szCs w:val="24"/>
-          <w:u w:val="none"/>
-          <w:shd w:fill="auto" w:val="clear"/>
-          <w:vertAlign w:val="baseline"/>
-          <w:rtl w:val="0"/>
-        </w:rPr>
-        <w:t xml:space="preserve">time.</w:t>
-      </w:r>
-    </w:p>
-    <w:p>
-      <w:pPr>
-        <w:pStyle w:val="Heading1"/>
-        <w:spacing w:before="74" w:lineRule="auto"/>
-        <w:ind w:firstLine="100"/>
-        <w:rPr/>
-      </w:pPr>
-      <w:r>
-        <w:rPr>
-          <w:color w:val="0e4660"/>
-          <w:rtl w:val="0"/>
-        </w:rPr>
-        <w:t xml:space="preserve">Digging Deeper</w:t>
-      </w:r>
-      <w:r>
-        <w:rPr>
-          <w:rtl w:val="0"/>
-        </w:rPr>
       </w:r>
     </w:p>
     <w:p>
@@ -2179,128 +1604,408 @@
         </w:pBdr>
         <w:shd w:fill="auto" w:val="clear"/>
         <w:tabs>
-          <w:tab w:val="left" w:leader="none" w:pos="819"/>
+          <w:tab w:val="left" w:leader="none" w:pos="1540"/>
         </w:tabs>
+        <w:spacing w:after="0" w:afterAutospacing="0" w:before="206" w:line="240" w:lineRule="auto"/>
+        <w:ind w:left="720" w:right="150" w:hanging="360"/>
+        <w:jc w:val="left"/>
+        <w:rPr>
+          <w:rFonts w:ascii="Calibri" w:cs="Calibri" w:eastAsia="Calibri" w:hAnsi="Calibri"/>
+          <w:b w:val="0"/>
+          <w:i w:val="0"/>
+          <w:smallCaps w:val="0"/>
+          <w:strike w:val="0"/>
+          <w:color w:val="000000"/>
+          <w:sz w:val="24"/>
+          <w:szCs w:val="24"/>
+          <w:u w:val="none"/>
+          <w:shd w:fill="auto" w:val="clear"/>
+          <w:vertAlign w:val="baseline"/>
+        </w:rPr>
+      </w:pPr>
+      <w:r>
+        <w:rPr>
+          <w:rFonts w:ascii="Calibri" w:cs="Calibri" w:eastAsia="Calibri" w:hAnsi="Calibri"/>
+          <w:b w:val="0"/>
+          <w:i w:val="0"/>
+          <w:smallCaps w:val="0"/>
+          <w:strike w:val="0"/>
+          <w:color w:val="000000"/>
+          <w:sz w:val="24"/>
+          <w:szCs w:val="24"/>
+          <w:u w:val="none"/>
+          <w:shd w:fill="auto" w:val="clear"/>
+          <w:vertAlign w:val="baseline"/>
+          <w:rtl w:val="0"/>
+        </w:rPr>
+        <w:t xml:space="preserve">STIG Viewer 2.18</w:t>
+      </w:r>
+      <w:r>
+        <w:rPr>
+          <w:rtl w:val="0"/>
+        </w:rPr>
+      </w:r>
+    </w:p>
+    <w:p>
+      <w:pPr>
+        <w:keepNext w:val="0"/>
+        <w:keepLines w:val="0"/>
+        <w:pageBreakBefore w:val="0"/>
+        <w:widowControl w:val="0"/>
+        <w:numPr>
+          <w:ilvl w:val="0"/>
+          <w:numId w:val="2"/>
+        </w:numPr>
+        <w:pBdr>
+          <w:top w:space="0" w:sz="0" w:val="nil"/>
+          <w:left w:space="0" w:sz="0" w:val="nil"/>
+          <w:bottom w:space="0" w:sz="0" w:val="nil"/>
+          <w:right w:space="0" w:sz="0" w:val="nil"/>
+          <w:between w:space="0" w:sz="0" w:val="nil"/>
+        </w:pBdr>
+        <w:shd w:fill="auto" w:val="clear"/>
+        <w:tabs>
+          <w:tab w:val="left" w:leader="none" w:pos="1540"/>
+        </w:tabs>
+        <w:spacing w:after="0" w:afterAutospacing="0" w:before="0" w:beforeAutospacing="0" w:line="240" w:lineRule="auto"/>
+        <w:ind w:left="720" w:right="150" w:hanging="360"/>
+        <w:jc w:val="left"/>
+        <w:rPr>
+          <w:rFonts w:ascii="Calibri" w:cs="Calibri" w:eastAsia="Calibri" w:hAnsi="Calibri"/>
+          <w:b w:val="0"/>
+          <w:i w:val="0"/>
+          <w:smallCaps w:val="0"/>
+          <w:strike w:val="0"/>
+          <w:color w:val="000000"/>
+          <w:sz w:val="24"/>
+          <w:szCs w:val="24"/>
+          <w:u w:val="none"/>
+          <w:shd w:fill="auto" w:val="clear"/>
+          <w:vertAlign w:val="baseline"/>
+        </w:rPr>
+      </w:pPr>
+      <w:r>
+        <w:rPr>
+          <w:rFonts w:ascii="Calibri" w:cs="Calibri" w:eastAsia="Calibri" w:hAnsi="Calibri"/>
+          <w:b w:val="0"/>
+          <w:i w:val="0"/>
+          <w:smallCaps w:val="0"/>
+          <w:strike w:val="0"/>
+          <w:color w:val="000000"/>
+          <w:sz w:val="24"/>
+          <w:szCs w:val="24"/>
+          <w:u w:val="none"/>
+          <w:shd w:fill="auto" w:val="clear"/>
+          <w:vertAlign w:val="baseline"/>
+          <w:rtl w:val="0"/>
+        </w:rPr>
+        <w:t xml:space="preserve">SCC Tool (version varies by type of scan)</w:t>
+      </w:r>
+      <w:r>
+        <w:rPr>
+          <w:rtl w:val="0"/>
+        </w:rPr>
+      </w:r>
+    </w:p>
+    <w:p>
+      <w:pPr>
+        <w:keepNext w:val="0"/>
+        <w:keepLines w:val="0"/>
+        <w:pageBreakBefore w:val="0"/>
+        <w:widowControl w:val="0"/>
+        <w:numPr>
+          <w:ilvl w:val="0"/>
+          <w:numId w:val="2"/>
+        </w:numPr>
+        <w:pBdr>
+          <w:top w:space="0" w:sz="0" w:val="nil"/>
+          <w:left w:space="0" w:sz="0" w:val="nil"/>
+          <w:bottom w:space="0" w:sz="0" w:val="nil"/>
+          <w:right w:space="0" w:sz="0" w:val="nil"/>
+          <w:between w:space="0" w:sz="0" w:val="nil"/>
+        </w:pBdr>
+        <w:shd w:fill="auto" w:val="clear"/>
+        <w:tabs>
+          <w:tab w:val="left" w:leader="none" w:pos="1540"/>
+        </w:tabs>
+        <w:spacing w:after="0" w:before="0" w:beforeAutospacing="0" w:line="240" w:lineRule="auto"/>
+        <w:ind w:left="720" w:right="150" w:hanging="360"/>
+        <w:jc w:val="left"/>
+        <w:rPr>
+          <w:rFonts w:ascii="Calibri" w:cs="Calibri" w:eastAsia="Calibri" w:hAnsi="Calibri"/>
+          <w:b w:val="0"/>
+          <w:i w:val="0"/>
+          <w:smallCaps w:val="0"/>
+          <w:strike w:val="0"/>
+          <w:color w:val="000000"/>
+          <w:sz w:val="24"/>
+          <w:szCs w:val="24"/>
+          <w:u w:val="none"/>
+          <w:shd w:fill="auto" w:val="clear"/>
+          <w:vertAlign w:val="baseline"/>
+        </w:rPr>
+      </w:pPr>
+      <w:r>
+        <w:rPr>
+          <w:rFonts w:ascii="Calibri" w:cs="Calibri" w:eastAsia="Calibri" w:hAnsi="Calibri"/>
+          <w:b w:val="0"/>
+          <w:i w:val="0"/>
+          <w:smallCaps w:val="0"/>
+          <w:strike w:val="0"/>
+          <w:color w:val="000000"/>
+          <w:sz w:val="24"/>
+          <w:szCs w:val="24"/>
+          <w:u w:val="none"/>
+          <w:shd w:fill="auto" w:val="clear"/>
+          <w:vertAlign w:val="baseline"/>
+          <w:rtl w:val="0"/>
+        </w:rPr>
+        <w:t xml:space="preserve">OpenScap</w:t>
+      </w:r>
+      <w:r>
+        <w:rPr>
+          <w:rtl w:val="0"/>
+        </w:rPr>
+      </w:r>
+    </w:p>
+    <w:p>
+      <w:pPr>
+        <w:keepNext w:val="0"/>
+        <w:keepLines w:val="0"/>
+        <w:pageBreakBefore w:val="0"/>
+        <w:widowControl w:val="0"/>
+        <w:pBdr>
+          <w:top w:space="0" w:sz="0" w:val="nil"/>
+          <w:left w:space="0" w:sz="0" w:val="nil"/>
+          <w:bottom w:space="0" w:sz="0" w:val="nil"/>
+          <w:right w:space="0" w:sz="0" w:val="nil"/>
+          <w:between w:space="0" w:sz="0" w:val="nil"/>
+        </w:pBdr>
+        <w:shd w:fill="auto" w:val="clear"/>
+        <w:spacing w:after="0" w:before="0" w:line="240" w:lineRule="auto"/>
+        <w:ind w:left="0" w:right="150" w:firstLine="0"/>
+        <w:jc w:val="left"/>
+        <w:rPr>
+          <w:rFonts w:ascii="Calibri" w:cs="Calibri" w:eastAsia="Calibri" w:hAnsi="Calibri"/>
+          <w:b w:val="0"/>
+          <w:i w:val="0"/>
+          <w:smallCaps w:val="0"/>
+          <w:strike w:val="0"/>
+          <w:color w:val="000000"/>
+          <w:sz w:val="24"/>
+          <w:szCs w:val="24"/>
+          <w:u w:val="none"/>
+          <w:shd w:fill="auto" w:val="clear"/>
+          <w:vertAlign w:val="baseline"/>
+        </w:rPr>
+      </w:pPr>
+      <w:r>
+        <w:rPr>
+          <w:rtl w:val="0"/>
+        </w:rPr>
+      </w:r>
+    </w:p>
+    <w:p>
+      <w:pPr>
+        <w:keepNext w:val="0"/>
+        <w:keepLines w:val="0"/>
+        <w:pageBreakBefore w:val="0"/>
+        <w:widowControl w:val="0"/>
+        <w:pBdr>
+          <w:top w:space="0" w:sz="0" w:val="nil"/>
+          <w:left w:space="0" w:sz="0" w:val="nil"/>
+          <w:bottom w:space="0" w:sz="0" w:val="nil"/>
+          <w:right w:space="0" w:sz="0" w:val="nil"/>
+          <w:between w:space="0" w:sz="0" w:val="nil"/>
+        </w:pBdr>
+        <w:shd w:fill="auto" w:val="clear"/>
+        <w:spacing w:after="0" w:before="0" w:line="240" w:lineRule="auto"/>
+        <w:ind w:left="0" w:right="150" w:firstLine="0"/>
+        <w:jc w:val="left"/>
+        <w:rPr>
+          <w:rFonts w:ascii="Calibri" w:cs="Calibri" w:eastAsia="Calibri" w:hAnsi="Calibri"/>
+          <w:b w:val="0"/>
+          <w:i w:val="0"/>
+          <w:smallCaps w:val="0"/>
+          <w:strike w:val="0"/>
+          <w:color w:val="000000"/>
+          <w:sz w:val="24"/>
+          <w:szCs w:val="24"/>
+          <w:u w:val="none"/>
+          <w:shd w:fill="auto" w:val="clear"/>
+          <w:vertAlign w:val="baseline"/>
+        </w:rPr>
+      </w:pPr>
+      <w:r>
+        <w:rPr>
+          <w:rtl w:val="0"/>
+        </w:rPr>
+      </w:r>
+    </w:p>
+    <w:p>
+      <w:pPr>
+        <w:keepNext w:val="0"/>
+        <w:keepLines w:val="0"/>
+        <w:pageBreakBefore w:val="0"/>
+        <w:widowControl w:val="0"/>
+        <w:pBdr>
+          <w:top w:space="0" w:sz="0" w:val="nil"/>
+          <w:left w:space="0" w:sz="0" w:val="nil"/>
+          <w:bottom w:space="0" w:sz="0" w:val="nil"/>
+          <w:right w:space="0" w:sz="0" w:val="nil"/>
+          <w:between w:space="0" w:sz="0" w:val="nil"/>
+        </w:pBdr>
+        <w:shd w:fill="auto" w:val="clear"/>
+        <w:spacing w:after="0" w:before="22" w:line="240" w:lineRule="auto"/>
+        <w:ind w:left="0" w:right="150" w:firstLine="0"/>
+        <w:jc w:val="left"/>
+        <w:rPr>
+          <w:rFonts w:ascii="Calibri" w:cs="Calibri" w:eastAsia="Calibri" w:hAnsi="Calibri"/>
+          <w:b w:val="0"/>
+          <w:i w:val="0"/>
+          <w:smallCaps w:val="0"/>
+          <w:strike w:val="0"/>
+          <w:color w:val="000000"/>
+          <w:sz w:val="24"/>
+          <w:szCs w:val="24"/>
+          <w:u w:val="none"/>
+          <w:shd w:fill="auto" w:val="clear"/>
+          <w:vertAlign w:val="baseline"/>
+        </w:rPr>
+      </w:pPr>
+      <w:r>
+        <w:rPr>
+          <w:rtl w:val="0"/>
+        </w:rPr>
+      </w:r>
+    </w:p>
+    <w:p>
+      <w:pPr>
+        <w:pStyle w:val="Heading1"/>
+        <w:ind w:right="150" w:firstLine="0"/>
+        <w:rPr/>
+      </w:pPr>
+      <w:r>
+        <w:rPr>
+          <w:color w:val="0e4660"/>
+          <w:rtl w:val="0"/>
+        </w:rPr>
+        <w:t xml:space="preserve">Lab and Assignment</w:t>
+      </w:r>
+      <w:r>
+        <w:rPr>
+          <w:rtl w:val="0"/>
+        </w:rPr>
+      </w:r>
+    </w:p>
+    <w:p>
+      <w:pPr>
+        <w:keepNext w:val="0"/>
+        <w:keepLines w:val="0"/>
+        <w:pageBreakBefore w:val="0"/>
+        <w:widowControl w:val="0"/>
+        <w:pBdr>
+          <w:top w:space="0" w:sz="0" w:val="nil"/>
+          <w:left w:space="0" w:sz="0" w:val="nil"/>
+          <w:bottom w:space="0" w:sz="0" w:val="nil"/>
+          <w:right w:space="0" w:sz="0" w:val="nil"/>
+          <w:between w:space="0" w:sz="0" w:val="nil"/>
+        </w:pBdr>
+        <w:shd w:fill="auto" w:val="clear"/>
         <w:spacing w:after="0" w:before="161" w:line="240" w:lineRule="auto"/>
-        <w:ind w:left="819" w:right="0" w:hanging="359"/>
-        <w:jc w:val="left"/>
-        <w:rPr>
-          <w:smallCaps w:val="0"/>
-          <w:strike w:val="0"/>
-          <w:color w:val="000000"/>
-          <w:u w:val="none"/>
-          <w:shd w:fill="auto" w:val="clear"/>
-          <w:vertAlign w:val="baseline"/>
-        </w:rPr>
-      </w:pPr>
-      <w:r>
-        <w:rPr>
-          <w:rFonts w:ascii="Calibri" w:cs="Calibri" w:eastAsia="Calibri" w:hAnsi="Calibri"/>
-          <w:b w:val="0"/>
-          <w:i w:val="0"/>
-          <w:smallCaps w:val="0"/>
-          <w:strike w:val="0"/>
-          <w:color w:val="000000"/>
-          <w:sz w:val="24"/>
-          <w:szCs w:val="24"/>
-          <w:u w:val="none"/>
-          <w:shd w:fill="auto" w:val="clear"/>
-          <w:vertAlign w:val="baseline"/>
-          <w:rtl w:val="0"/>
-        </w:rPr>
-        <w:t xml:space="preserve">See if you can find any DNS exploits that have been used and written up in the</w:t>
-      </w:r>
-    </w:p>
-    <w:p>
-      <w:pPr>
-        <w:keepNext w:val="0"/>
-        <w:keepLines w:val="0"/>
-        <w:pageBreakBefore w:val="0"/>
-        <w:widowControl w:val="0"/>
-        <w:pBdr>
-          <w:top w:space="0" w:sz="0" w:val="nil"/>
-          <w:left w:space="0" w:sz="0" w:val="nil"/>
-          <w:bottom w:space="0" w:sz="0" w:val="nil"/>
-          <w:right w:space="0" w:sz="0" w:val="nil"/>
-          <w:between w:space="0" w:sz="0" w:val="nil"/>
-        </w:pBdr>
-        <w:shd w:fill="auto" w:val="clear"/>
-        <w:spacing w:after="0" w:before="45" w:line="278.00000000000006" w:lineRule="auto"/>
-        <w:ind w:left="820" w:right="0" w:firstLine="0"/>
-        <w:jc w:val="left"/>
-        <w:rPr>
-          <w:rFonts w:ascii="Calibri" w:cs="Calibri" w:eastAsia="Calibri" w:hAnsi="Calibri"/>
-          <w:b w:val="0"/>
-          <w:i w:val="0"/>
-          <w:smallCaps w:val="0"/>
-          <w:strike w:val="0"/>
-          <w:color w:val="000000"/>
-          <w:sz w:val="24"/>
-          <w:szCs w:val="24"/>
-          <w:u w:val="none"/>
-          <w:shd w:fill="auto" w:val="clear"/>
-          <w:vertAlign w:val="baseline"/>
-        </w:rPr>
-      </w:pPr>
-      <w:r>
-        <w:rPr>
-          <w:rFonts w:ascii="Calibri" w:cs="Calibri" w:eastAsia="Calibri" w:hAnsi="Calibri"/>
-          <w:b w:val="0"/>
-          <w:i w:val="0"/>
-          <w:smallCaps w:val="0"/>
-          <w:strike w:val="0"/>
-          <w:color w:val="000000"/>
-          <w:sz w:val="24"/>
-          <w:szCs w:val="24"/>
-          <w:u w:val="none"/>
-          <w:shd w:fill="auto" w:val="clear"/>
-          <w:vertAlign w:val="baseline"/>
-          <w:rtl w:val="0"/>
-        </w:rPr>
-        <w:t xml:space="preserve">diamond model of intrusion analysis format. If you can, what are the primary actors and actions that made up the attack?</w:t>
-      </w:r>
-    </w:p>
-    <w:p>
-      <w:pPr>
-        <w:keepNext w:val="0"/>
-        <w:keepLines w:val="0"/>
-        <w:pageBreakBefore w:val="0"/>
-        <w:widowControl w:val="0"/>
-        <w:pBdr>
-          <w:top w:space="0" w:sz="0" w:val="nil"/>
-          <w:left w:space="0" w:sz="0" w:val="nil"/>
-          <w:bottom w:space="0" w:sz="0" w:val="nil"/>
-          <w:right w:space="0" w:sz="0" w:val="nil"/>
-          <w:between w:space="0" w:sz="0" w:val="nil"/>
-        </w:pBdr>
-        <w:shd w:fill="auto" w:val="clear"/>
-        <w:spacing w:after="0" w:before="63" w:line="240" w:lineRule="auto"/>
-        <w:ind w:left="0" w:right="0" w:firstLine="0"/>
-        <w:jc w:val="left"/>
-        <w:rPr>
-          <w:rFonts w:ascii="Calibri" w:cs="Calibri" w:eastAsia="Calibri" w:hAnsi="Calibri"/>
-          <w:b w:val="0"/>
-          <w:i w:val="0"/>
-          <w:smallCaps w:val="0"/>
-          <w:strike w:val="0"/>
-          <w:color w:val="000000"/>
-          <w:sz w:val="24"/>
-          <w:szCs w:val="24"/>
-          <w:u w:val="none"/>
-          <w:shd w:fill="auto" w:val="clear"/>
-          <w:vertAlign w:val="baseline"/>
-        </w:rPr>
-      </w:pPr>
-      <w:r>
-        <w:rPr>
-          <w:rtl w:val="0"/>
-        </w:rPr>
+        <w:ind w:left="1540" w:right="150" w:hanging="820"/>
+        <w:jc w:val="left"/>
+        <w:rPr>
+          <w:rFonts w:ascii="Calibri" w:cs="Calibri" w:eastAsia="Calibri" w:hAnsi="Calibri"/>
+          <w:b w:val="0"/>
+          <w:i w:val="0"/>
+          <w:smallCaps w:val="0"/>
+          <w:strike w:val="0"/>
+          <w:color w:val="000000"/>
+          <w:sz w:val="24"/>
+          <w:szCs w:val="24"/>
+          <w:u w:val="none"/>
+          <w:shd w:fill="auto" w:val="clear"/>
+          <w:vertAlign w:val="baseline"/>
+        </w:rPr>
+      </w:pPr>
+      <w:r>
+        <w:rPr>
+          <w:rFonts w:ascii="Calibri" w:cs="Calibri" w:eastAsia="Calibri" w:hAnsi="Calibri"/>
+          <w:b w:val="0"/>
+          <w:i w:val="0"/>
+          <w:smallCaps w:val="0"/>
+          <w:strike w:val="0"/>
+          <w:color w:val="000000"/>
+          <w:sz w:val="24"/>
+          <w:szCs w:val="24"/>
+          <w:u w:val="none"/>
+          <w:shd w:fill="auto" w:val="clear"/>
+          <w:vertAlign w:val="baseline"/>
+          <w:rtl w:val="0"/>
+        </w:rPr>
+        <w:t xml:space="preserve">Unit2_Network_Standards_and_Compliance - To be completed outside of lecture</w:t>
+      </w:r>
+    </w:p>
+    <w:p>
+      <w:pPr>
+        <w:keepNext w:val="0"/>
+        <w:keepLines w:val="0"/>
+        <w:pageBreakBefore w:val="0"/>
+        <w:widowControl w:val="0"/>
+        <w:pBdr>
+          <w:top w:space="0" w:sz="0" w:val="nil"/>
+          <w:left w:space="0" w:sz="0" w:val="nil"/>
+          <w:bottom w:space="0" w:sz="0" w:val="nil"/>
+          <w:right w:space="0" w:sz="0" w:val="nil"/>
+          <w:between w:space="0" w:sz="0" w:val="nil"/>
+        </w:pBdr>
+        <w:shd w:fill="auto" w:val="clear"/>
+        <w:spacing w:after="0" w:before="46" w:line="240" w:lineRule="auto"/>
+        <w:ind w:left="820" w:right="150" w:hanging="100"/>
+        <w:jc w:val="left"/>
+        <w:rPr>
+          <w:rFonts w:ascii="Calibri" w:cs="Calibri" w:eastAsia="Calibri" w:hAnsi="Calibri"/>
+          <w:b w:val="0"/>
+          <w:i w:val="0"/>
+          <w:smallCaps w:val="0"/>
+          <w:strike w:val="0"/>
+          <w:color w:val="000000"/>
+          <w:sz w:val="24"/>
+          <w:szCs w:val="24"/>
+          <w:u w:val="none"/>
+          <w:shd w:fill="auto" w:val="clear"/>
+          <w:vertAlign w:val="baseline"/>
+        </w:rPr>
+        <w:sectPr>
+          <w:pgSz w:h="15840" w:w="12240" w:orient="portrait"/>
+          <w:pgMar w:bottom="280" w:top="1380" w:left="1340" w:right="1400" w:header="360" w:footer="360"/>
+          <w:pgNumType w:start="1"/>
+        </w:sectPr>
+      </w:pPr>
+      <w:r>
+        <w:rPr>
+          <w:rFonts w:ascii="Calibri" w:cs="Calibri" w:eastAsia="Calibri" w:hAnsi="Calibri"/>
+          <w:b w:val="0"/>
+          <w:i w:val="0"/>
+          <w:smallCaps w:val="0"/>
+          <w:strike w:val="0"/>
+          <w:color w:val="000000"/>
+          <w:sz w:val="24"/>
+          <w:szCs w:val="24"/>
+          <w:u w:val="none"/>
+          <w:shd w:fill="auto" w:val="clear"/>
+          <w:vertAlign w:val="baseline"/>
+          <w:rtl w:val="0"/>
+        </w:rPr>
+        <w:t xml:space="preserve">time.</w:t>
       </w:r>
     </w:p>
     <w:p>
       <w:pPr>
         <w:pStyle w:val="Heading1"/>
-        <w:ind w:firstLine="100"/>
+        <w:spacing w:before="74" w:lineRule="auto"/>
+        <w:ind w:right="150" w:firstLine="0"/>
         <w:rPr/>
       </w:pPr>
       <w:r>
@@ -2308,7 +2013,7 @@
           <w:color w:val="0e4660"/>
           <w:rtl w:val="0"/>
         </w:rPr>
-        <w:t xml:space="preserve">Reflection Questions</w:t>
+        <w:t xml:space="preserve">Digging Deeper</w:t>
       </w:r>
       <w:r>
         <w:rPr>
@@ -2338,103 +2043,113 @@
           <w:tab w:val="left" w:leader="none" w:pos="819"/>
         </w:tabs>
         <w:spacing w:after="0" w:before="161" w:line="240" w:lineRule="auto"/>
-        <w:ind w:left="819" w:right="0" w:hanging="359"/>
-        <w:jc w:val="left"/>
-        <w:rPr>
-          <w:smallCaps w:val="0"/>
-          <w:strike w:val="0"/>
-          <w:color w:val="000000"/>
-          <w:u w:val="none"/>
-          <w:shd w:fill="auto" w:val="clear"/>
-          <w:vertAlign w:val="baseline"/>
-        </w:rPr>
-      </w:pPr>
-      <w:r>
-        <w:rPr>
-          <w:rFonts w:ascii="Calibri" w:cs="Calibri" w:eastAsia="Calibri" w:hAnsi="Calibri"/>
-          <w:b w:val="0"/>
-          <w:i w:val="0"/>
-          <w:smallCaps w:val="0"/>
-          <w:strike w:val="0"/>
-          <w:color w:val="000000"/>
-          <w:sz w:val="24"/>
-          <w:szCs w:val="24"/>
-          <w:u w:val="none"/>
-          <w:shd w:fill="auto" w:val="clear"/>
-          <w:vertAlign w:val="baseline"/>
-          <w:rtl w:val="0"/>
-        </w:rPr>
-        <w:t xml:space="preserve">What questions do you still have about this week?</w:t>
-      </w:r>
-    </w:p>
-    <w:p>
-      <w:pPr>
-        <w:keepNext w:val="0"/>
-        <w:keepLines w:val="0"/>
-        <w:pageBreakBefore w:val="0"/>
-        <w:widowControl w:val="0"/>
-        <w:pBdr>
-          <w:top w:space="0" w:sz="0" w:val="nil"/>
-          <w:left w:space="0" w:sz="0" w:val="nil"/>
-          <w:bottom w:space="0" w:sz="0" w:val="nil"/>
-          <w:right w:space="0" w:sz="0" w:val="nil"/>
-          <w:between w:space="0" w:sz="0" w:val="nil"/>
-        </w:pBdr>
-        <w:shd w:fill="auto" w:val="clear"/>
-        <w:spacing w:after="0" w:before="0" w:line="240" w:lineRule="auto"/>
-        <w:ind w:left="0" w:right="0" w:firstLine="0"/>
-        <w:jc w:val="left"/>
-        <w:rPr>
-          <w:rFonts w:ascii="Calibri" w:cs="Calibri" w:eastAsia="Calibri" w:hAnsi="Calibri"/>
-          <w:b w:val="0"/>
-          <w:i w:val="0"/>
-          <w:smallCaps w:val="0"/>
-          <w:strike w:val="0"/>
-          <w:color w:val="000000"/>
-          <w:sz w:val="24"/>
-          <w:szCs w:val="24"/>
-          <w:u w:val="none"/>
-          <w:shd w:fill="auto" w:val="clear"/>
-          <w:vertAlign w:val="baseline"/>
-        </w:rPr>
-      </w:pPr>
-      <w:r>
-        <w:rPr>
-          <w:rtl w:val="0"/>
-        </w:rPr>
-      </w:r>
-    </w:p>
-    <w:p>
-      <w:pPr>
-        <w:keepNext w:val="0"/>
-        <w:keepLines w:val="0"/>
-        <w:pageBreakBefore w:val="0"/>
-        <w:widowControl w:val="0"/>
-        <w:pBdr>
-          <w:top w:space="0" w:sz="0" w:val="nil"/>
-          <w:left w:space="0" w:sz="0" w:val="nil"/>
-          <w:bottom w:space="0" w:sz="0" w:val="nil"/>
-          <w:right w:space="0" w:sz="0" w:val="nil"/>
-          <w:between w:space="0" w:sz="0" w:val="nil"/>
-        </w:pBdr>
-        <w:shd w:fill="auto" w:val="clear"/>
-        <w:spacing w:after="0" w:before="139" w:line="240" w:lineRule="auto"/>
-        <w:ind w:left="0" w:right="0" w:firstLine="0"/>
-        <w:jc w:val="left"/>
-        <w:rPr>
-          <w:rFonts w:ascii="Calibri" w:cs="Calibri" w:eastAsia="Calibri" w:hAnsi="Calibri"/>
-          <w:b w:val="0"/>
-          <w:i w:val="0"/>
-          <w:smallCaps w:val="0"/>
-          <w:strike w:val="0"/>
-          <w:color w:val="000000"/>
-          <w:sz w:val="24"/>
-          <w:szCs w:val="24"/>
-          <w:u w:val="none"/>
-          <w:shd w:fill="auto" w:val="clear"/>
-          <w:vertAlign w:val="baseline"/>
-        </w:rPr>
-      </w:pPr>
+        <w:ind w:left="720" w:right="150" w:hanging="360"/>
+        <w:jc w:val="left"/>
+        <w:rPr>
+          <w:rFonts w:ascii="Calibri" w:cs="Calibri" w:eastAsia="Calibri" w:hAnsi="Calibri"/>
+          <w:b w:val="0"/>
+          <w:i w:val="0"/>
+          <w:smallCaps w:val="0"/>
+          <w:strike w:val="0"/>
+          <w:color w:val="000000"/>
+          <w:sz w:val="24"/>
+          <w:szCs w:val="24"/>
+          <w:u w:val="none"/>
+          <w:shd w:fill="auto" w:val="clear"/>
+          <w:vertAlign w:val="baseline"/>
+        </w:rPr>
+      </w:pPr>
+      <w:r>
+        <w:rPr>
+          <w:rFonts w:ascii="Calibri" w:cs="Calibri" w:eastAsia="Calibri" w:hAnsi="Calibri"/>
+          <w:b w:val="0"/>
+          <w:i w:val="0"/>
+          <w:smallCaps w:val="0"/>
+          <w:strike w:val="0"/>
+          <w:color w:val="000000"/>
+          <w:sz w:val="24"/>
+          <w:szCs w:val="24"/>
+          <w:u w:val="none"/>
+          <w:shd w:fill="auto" w:val="clear"/>
+          <w:vertAlign w:val="baseline"/>
+          <w:rtl w:val="0"/>
+        </w:rPr>
+        <w:t xml:space="preserve">See if you can find any DNS exploits that have been used and written up in the</w:t>
+      </w:r>
+      <w:r>
+        <w:rPr>
+          <w:rtl w:val="0"/>
+        </w:rPr>
+        <w:t xml:space="preserve"> </w:t>
+      </w:r>
+      <w:r>
+        <w:rPr>
+          <w:rFonts w:ascii="Calibri" w:cs="Calibri" w:eastAsia="Calibri" w:hAnsi="Calibri"/>
+          <w:b w:val="0"/>
+          <w:i w:val="0"/>
+          <w:smallCaps w:val="0"/>
+          <w:strike w:val="0"/>
+          <w:color w:val="000000"/>
+          <w:sz w:val="24"/>
+          <w:szCs w:val="24"/>
+          <w:u w:val="none"/>
+          <w:shd w:fill="auto" w:val="clear"/>
+          <w:vertAlign w:val="baseline"/>
+          <w:rtl w:val="0"/>
+        </w:rPr>
+        <w:t xml:space="preserve">diamond model of intrusion analysis format. If you can, what are the primary actors and actions that made up the attack?</w:t>
+      </w:r>
+    </w:p>
+    <w:p>
+      <w:pPr>
+        <w:keepNext w:val="0"/>
+        <w:keepLines w:val="0"/>
+        <w:pageBreakBefore w:val="0"/>
+        <w:widowControl w:val="0"/>
+        <w:pBdr>
+          <w:top w:space="0" w:sz="0" w:val="nil"/>
+          <w:left w:space="0" w:sz="0" w:val="nil"/>
+          <w:bottom w:space="0" w:sz="0" w:val="nil"/>
+          <w:right w:space="0" w:sz="0" w:val="nil"/>
+          <w:between w:space="0" w:sz="0" w:val="nil"/>
+        </w:pBdr>
+        <w:shd w:fill="auto" w:val="clear"/>
+        <w:spacing w:after="0" w:before="63" w:line="240" w:lineRule="auto"/>
+        <w:ind w:left="0" w:right="150" w:firstLine="0"/>
+        <w:jc w:val="left"/>
+        <w:rPr>
+          <w:rFonts w:ascii="Calibri" w:cs="Calibri" w:eastAsia="Calibri" w:hAnsi="Calibri"/>
+          <w:b w:val="0"/>
+          <w:i w:val="0"/>
+          <w:smallCaps w:val="0"/>
+          <w:strike w:val="0"/>
+          <w:color w:val="000000"/>
+          <w:sz w:val="24"/>
+          <w:szCs w:val="24"/>
+          <w:u w:val="none"/>
+          <w:shd w:fill="auto" w:val="clear"/>
+          <w:vertAlign w:val="baseline"/>
+        </w:rPr>
+      </w:pPr>
+      <w:r>
+        <w:rPr>
+          <w:rtl w:val="0"/>
+        </w:rPr>
+      </w:r>
+    </w:p>
+    <w:p>
+      <w:pPr>
+        <w:pStyle w:val="Heading1"/>
+        <w:ind w:right="150" w:firstLine="0"/>
+        <w:rPr/>
+      </w:pPr>
+      <w:r>
+        <w:rPr>
+          <w:color w:val="0e4660"/>
+          <w:rtl w:val="0"/>
+        </w:rPr>
+        <w:t xml:space="preserve">Reflection Questions</w:t>
+      </w:r>
       <w:r>
         <w:rPr>
           <w:rtl w:val="0"/>
@@ -2449,7 +2164,100 @@
         <w:widowControl w:val="0"/>
         <w:numPr>
           <w:ilvl w:val="0"/>
-          <w:numId w:val="1"/>
+          <w:numId w:val="4"/>
+        </w:numPr>
+        <w:pBdr>
+          <w:top w:space="0" w:sz="0" w:val="nil"/>
+          <w:left w:space="0" w:sz="0" w:val="nil"/>
+          <w:bottom w:space="0" w:sz="0" w:val="nil"/>
+          <w:right w:space="0" w:sz="0" w:val="nil"/>
+          <w:between w:space="0" w:sz="0" w:val="nil"/>
+        </w:pBdr>
+        <w:shd w:fill="auto" w:val="clear"/>
+        <w:tabs>
+          <w:tab w:val="left" w:leader="none" w:pos="819"/>
+        </w:tabs>
+        <w:spacing w:after="0" w:before="161" w:line="240" w:lineRule="auto"/>
+        <w:ind w:left="819" w:right="150" w:hanging="819"/>
+        <w:jc w:val="left"/>
+        <w:rPr>
+          <w:smallCaps w:val="0"/>
+          <w:strike w:val="0"/>
+          <w:color w:val="000000"/>
+          <w:u w:val="none"/>
+          <w:shd w:fill="auto" w:val="clear"/>
+          <w:vertAlign w:val="baseline"/>
+        </w:rPr>
+      </w:pPr>
+      <w:r>
+        <w:rPr>
+          <w:rFonts w:ascii="Calibri" w:cs="Calibri" w:eastAsia="Calibri" w:hAnsi="Calibri"/>
+          <w:b w:val="0"/>
+          <w:i w:val="0"/>
+          <w:smallCaps w:val="0"/>
+          <w:strike w:val="0"/>
+          <w:color w:val="000000"/>
+          <w:sz w:val="24"/>
+          <w:szCs w:val="24"/>
+          <w:u w:val="none"/>
+          <w:shd w:fill="auto" w:val="clear"/>
+          <w:vertAlign w:val="baseline"/>
+          <w:rtl w:val="0"/>
+        </w:rPr>
+        <w:t xml:space="preserve">What questions do you still have about this week?</w:t>
+      </w:r>
+      <w:r>
+        <w:rPr>
+          <w:rtl w:val="0"/>
+        </w:rPr>
+      </w:r>
+    </w:p>
+    <w:p>
+      <w:pPr>
+        <w:keepNext w:val="0"/>
+        <w:keepLines w:val="0"/>
+        <w:pageBreakBefore w:val="0"/>
+        <w:widowControl w:val="0"/>
+        <w:pBdr>
+          <w:top w:space="0" w:sz="0" w:val="nil"/>
+          <w:left w:space="0" w:sz="0" w:val="nil"/>
+          <w:bottom w:space="0" w:sz="0" w:val="nil"/>
+          <w:right w:space="0" w:sz="0" w:val="nil"/>
+          <w:between w:space="0" w:sz="0" w:val="nil"/>
+        </w:pBdr>
+        <w:shd w:fill="auto" w:val="clear"/>
+        <w:spacing w:after="0" w:before="139" w:line="240" w:lineRule="auto"/>
+        <w:ind w:left="0" w:right="150" w:firstLine="0"/>
+        <w:jc w:val="left"/>
+        <w:rPr>
+          <w:rFonts w:ascii="Calibri" w:cs="Calibri" w:eastAsia="Calibri" w:hAnsi="Calibri"/>
+          <w:b w:val="0"/>
+          <w:i w:val="0"/>
+          <w:smallCaps w:val="0"/>
+          <w:strike w:val="0"/>
+          <w:color w:val="000000"/>
+          <w:sz w:val="24"/>
+          <w:szCs w:val="24"/>
+          <w:u w:val="none"/>
+          <w:shd w:fill="auto" w:val="clear"/>
+          <w:vertAlign w:val="baseline"/>
+        </w:rPr>
+      </w:pPr>
+      <w:r>
+        <w:rPr>
+          <w:rtl w:val="0"/>
+        </w:rPr>
+      </w:r>
+    </w:p>
+    <w:p>
+      <w:pPr>
+        <w:keepNext w:val="0"/>
+        <w:keepLines w:val="0"/>
+        <w:pageBreakBefore w:val="0"/>
+        <w:widowControl w:val="0"/>
+        <w:numPr>
+          <w:ilvl w:val="0"/>
+          <w:numId w:val="4"/>
         </w:numPr>
         <w:pBdr>
           <w:top w:space="0" w:sz="0" w:val="nil"/>
@@ -2463,7 +2271,7 @@
           <w:tab w:val="left" w:leader="none" w:pos="819"/>
         </w:tabs>
         <w:spacing w:after="0" w:before="0" w:line="240" w:lineRule="auto"/>
-        <w:ind w:left="819" w:right="0" w:hanging="359"/>
+        <w:ind w:left="819" w:right="150" w:hanging="819"/>
         <w:jc w:val="left"/>
         <w:rPr>
           <w:smallCaps w:val="0"/>
@@ -2490,6 +2298,11 @@
           <w:rtl w:val="0"/>
         </w:rPr>
         <w:t xml:space="preserve">How are you going to use what you’ve learned in your current role?</w:t>
+      </w:r>
+      <w:r>
+        <w:rPr>
+          <w:rtl w:val="0"/>
+        </w:rPr>
       </w:r>
     </w:p>
     <w:sectPr>
@@ -2510,6 +2323,336 @@
       <w:lvlText w:val="%1."/>
       <w:lvlJc w:val="left"/>
       <w:pPr>
+        <w:ind w:left="720" w:hanging="360"/>
+      </w:pPr>
+      <w:rPr>
+        <w:u w:val="none"/>
+      </w:rPr>
+    </w:lvl>
+    <w:lvl w:ilvl="1">
+      <w:start w:val="1"/>
+      <w:numFmt w:val="lowerLetter"/>
+      <w:lvlText w:val="%2."/>
+      <w:lvlJc w:val="left"/>
+      <w:pPr>
+        <w:ind w:left="1440" w:hanging="360"/>
+      </w:pPr>
+      <w:rPr>
+        <w:u w:val="none"/>
+      </w:rPr>
+    </w:lvl>
+    <w:lvl w:ilvl="2">
+      <w:start w:val="1"/>
+      <w:numFmt w:val="lowerRoman"/>
+      <w:lvlText w:val="%3."/>
+      <w:lvlJc w:val="right"/>
+      <w:pPr>
+        <w:ind w:left="2160" w:hanging="360"/>
+      </w:pPr>
+      <w:rPr>
+        <w:u w:val="none"/>
+      </w:rPr>
+    </w:lvl>
+    <w:lvl w:ilvl="3">
+      <w:start w:val="1"/>
+      <w:numFmt w:val="decimal"/>
+      <w:lvlText w:val="%4."/>
+      <w:lvlJc w:val="left"/>
+      <w:pPr>
+        <w:ind w:left="2880" w:hanging="360"/>
+      </w:pPr>
+      <w:rPr>
+        <w:u w:val="none"/>
+      </w:rPr>
+    </w:lvl>
+    <w:lvl w:ilvl="4">
+      <w:start w:val="1"/>
+      <w:numFmt w:val="lowerLetter"/>
+      <w:lvlText w:val="%5."/>
+      <w:lvlJc w:val="left"/>
+      <w:pPr>
+        <w:ind w:left="3600" w:hanging="360"/>
+      </w:pPr>
+      <w:rPr>
+        <w:u w:val="none"/>
+      </w:rPr>
+    </w:lvl>
+    <w:lvl w:ilvl="5">
+      <w:start w:val="1"/>
+      <w:numFmt w:val="lowerRoman"/>
+      <w:lvlText w:val="%6."/>
+      <w:lvlJc w:val="right"/>
+      <w:pPr>
+        <w:ind w:left="4320" w:hanging="360"/>
+      </w:pPr>
+      <w:rPr>
+        <w:u w:val="none"/>
+      </w:rPr>
+    </w:lvl>
+    <w:lvl w:ilvl="6">
+      <w:start w:val="1"/>
+      <w:numFmt w:val="decimal"/>
+      <w:lvlText w:val="%7."/>
+      <w:lvlJc w:val="left"/>
+      <w:pPr>
+        <w:ind w:left="5040" w:hanging="360"/>
+      </w:pPr>
+      <w:rPr>
+        <w:u w:val="none"/>
+      </w:rPr>
+    </w:lvl>
+    <w:lvl w:ilvl="7">
+      <w:start w:val="1"/>
+      <w:numFmt w:val="lowerLetter"/>
+      <w:lvlText w:val="%8."/>
+      <w:lvlJc w:val="left"/>
+      <w:pPr>
+        <w:ind w:left="5760" w:hanging="360"/>
+      </w:pPr>
+      <w:rPr>
+        <w:u w:val="none"/>
+      </w:rPr>
+    </w:lvl>
+    <w:lvl w:ilvl="8">
+      <w:start w:val="1"/>
+      <w:numFmt w:val="lowerRoman"/>
+      <w:lvlText w:val="%9."/>
+      <w:lvlJc w:val="right"/>
+      <w:pPr>
+        <w:ind w:left="6480" w:hanging="360"/>
+      </w:pPr>
+      <w:rPr>
+        <w:u w:val="none"/>
+      </w:rPr>
+    </w:lvl>
+  </w:abstractNum>
+  <w:abstractNum w:abstractNumId="2">
+    <w:lvl w:ilvl="0">
+      <w:start w:val="1"/>
+      <w:numFmt w:val="bullet"/>
+      <w:lvlText w:val="-"/>
+      <w:lvlJc w:val="left"/>
+      <w:pPr>
+        <w:ind w:left="720" w:hanging="360"/>
+      </w:pPr>
+      <w:rPr>
+        <w:u w:val="none"/>
+      </w:rPr>
+    </w:lvl>
+    <w:lvl w:ilvl="1">
+      <w:start w:val="1"/>
+      <w:numFmt w:val="bullet"/>
+      <w:lvlText w:val="-"/>
+      <w:lvlJc w:val="left"/>
+      <w:pPr>
+        <w:ind w:left="1440" w:hanging="360"/>
+      </w:pPr>
+      <w:rPr>
+        <w:u w:val="none"/>
+      </w:rPr>
+    </w:lvl>
+    <w:lvl w:ilvl="2">
+      <w:start w:val="1"/>
+      <w:numFmt w:val="bullet"/>
+      <w:lvlText w:val="-"/>
+      <w:lvlJc w:val="left"/>
+      <w:pPr>
+        <w:ind w:left="2160" w:hanging="360"/>
+      </w:pPr>
+      <w:rPr>
+        <w:u w:val="none"/>
+      </w:rPr>
+    </w:lvl>
+    <w:lvl w:ilvl="3">
+      <w:start w:val="1"/>
+      <w:numFmt w:val="bullet"/>
+      <w:lvlText w:val="-"/>
+      <w:lvlJc w:val="left"/>
+      <w:pPr>
+        <w:ind w:left="2880" w:hanging="360"/>
+      </w:pPr>
+      <w:rPr>
+        <w:u w:val="none"/>
+      </w:rPr>
+    </w:lvl>
+    <w:lvl w:ilvl="4">
+      <w:start w:val="1"/>
+      <w:numFmt w:val="bullet"/>
+      <w:lvlText w:val="-"/>
+      <w:lvlJc w:val="left"/>
+      <w:pPr>
+        <w:ind w:left="3600" w:hanging="360"/>
+      </w:pPr>
+      <w:rPr>
+        <w:u w:val="none"/>
+      </w:rPr>
+    </w:lvl>
+    <w:lvl w:ilvl="5">
+      <w:start w:val="1"/>
+      <w:numFmt w:val="bullet"/>
+      <w:lvlText w:val="-"/>
+      <w:lvlJc w:val="left"/>
+      <w:pPr>
+        <w:ind w:left="4320" w:hanging="360"/>
+      </w:pPr>
+      <w:rPr>
+        <w:u w:val="none"/>
+      </w:rPr>
+    </w:lvl>
+    <w:lvl w:ilvl="6">
+      <w:start w:val="1"/>
+      <w:numFmt w:val="bullet"/>
+      <w:lvlText w:val="-"/>
+      <w:lvlJc w:val="left"/>
+      <w:pPr>
+        <w:ind w:left="5040" w:hanging="360"/>
+      </w:pPr>
+      <w:rPr>
+        <w:u w:val="none"/>
+      </w:rPr>
+    </w:lvl>
+    <w:lvl w:ilvl="7">
+      <w:start w:val="1"/>
+      <w:numFmt w:val="bullet"/>
+      <w:lvlText w:val="-"/>
+      <w:lvlJc w:val="left"/>
+      <w:pPr>
+        <w:ind w:left="5760" w:hanging="360"/>
+      </w:pPr>
+      <w:rPr>
+        <w:u w:val="none"/>
+      </w:rPr>
+    </w:lvl>
+    <w:lvl w:ilvl="8">
+      <w:start w:val="1"/>
+      <w:numFmt w:val="bullet"/>
+      <w:lvlText w:val="-"/>
+      <w:lvlJc w:val="left"/>
+      <w:pPr>
+        <w:ind w:left="6480" w:hanging="360"/>
+      </w:pPr>
+      <w:rPr>
+        <w:u w:val="none"/>
+      </w:rPr>
+    </w:lvl>
+  </w:abstractNum>
+  <w:abstractNum w:abstractNumId="3">
+    <w:lvl w:ilvl="0">
+      <w:start w:val="1"/>
+      <w:numFmt w:val="bullet"/>
+      <w:lvlText w:val="-"/>
+      <w:lvlJc w:val="left"/>
+      <w:pPr>
+        <w:ind w:left="720" w:hanging="360"/>
+      </w:pPr>
+      <w:rPr>
+        <w:u w:val="none"/>
+      </w:rPr>
+    </w:lvl>
+    <w:lvl w:ilvl="1">
+      <w:start w:val="1"/>
+      <w:numFmt w:val="bullet"/>
+      <w:lvlText w:val="-"/>
+      <w:lvlJc w:val="left"/>
+      <w:pPr>
+        <w:ind w:left="1440" w:hanging="360"/>
+      </w:pPr>
+      <w:rPr>
+        <w:u w:val="none"/>
+      </w:rPr>
+    </w:lvl>
+    <w:lvl w:ilvl="2">
+      <w:start w:val="1"/>
+      <w:numFmt w:val="bullet"/>
+      <w:lvlText w:val="-"/>
+      <w:lvlJc w:val="left"/>
+      <w:pPr>
+        <w:ind w:left="2160" w:hanging="360"/>
+      </w:pPr>
+      <w:rPr>
+        <w:u w:val="none"/>
+      </w:rPr>
+    </w:lvl>
+    <w:lvl w:ilvl="3">
+      <w:start w:val="1"/>
+      <w:numFmt w:val="bullet"/>
+      <w:lvlText w:val="-"/>
+      <w:lvlJc w:val="left"/>
+      <w:pPr>
+        <w:ind w:left="2880" w:hanging="360"/>
+      </w:pPr>
+      <w:rPr>
+        <w:u w:val="none"/>
+      </w:rPr>
+    </w:lvl>
+    <w:lvl w:ilvl="4">
+      <w:start w:val="1"/>
+      <w:numFmt w:val="bullet"/>
+      <w:lvlText w:val="-"/>
+      <w:lvlJc w:val="left"/>
+      <w:pPr>
+        <w:ind w:left="3600" w:hanging="360"/>
+      </w:pPr>
+      <w:rPr>
+        <w:u w:val="none"/>
+      </w:rPr>
+    </w:lvl>
+    <w:lvl w:ilvl="5">
+      <w:start w:val="1"/>
+      <w:numFmt w:val="bullet"/>
+      <w:lvlText w:val="-"/>
+      <w:lvlJc w:val="left"/>
+      <w:pPr>
+        <w:ind w:left="4320" w:hanging="360"/>
+      </w:pPr>
+      <w:rPr>
+        <w:u w:val="none"/>
+      </w:rPr>
+    </w:lvl>
+    <w:lvl w:ilvl="6">
+      <w:start w:val="1"/>
+      <w:numFmt w:val="bullet"/>
+      <w:lvlText w:val="-"/>
+      <w:lvlJc w:val="left"/>
+      <w:pPr>
+        <w:ind w:left="5040" w:hanging="360"/>
+      </w:pPr>
+      <w:rPr>
+        <w:u w:val="none"/>
+      </w:rPr>
+    </w:lvl>
+    <w:lvl w:ilvl="7">
+      <w:start w:val="1"/>
+      <w:numFmt w:val="bullet"/>
+      <w:lvlText w:val="-"/>
+      <w:lvlJc w:val="left"/>
+      <w:pPr>
+        <w:ind w:left="5760" w:hanging="360"/>
+      </w:pPr>
+      <w:rPr>
+        <w:u w:val="none"/>
+      </w:rPr>
+    </w:lvl>
+    <w:lvl w:ilvl="8">
+      <w:start w:val="1"/>
+      <w:numFmt w:val="bullet"/>
+      <w:lvlText w:val="-"/>
+      <w:lvlJc w:val="left"/>
+      <w:pPr>
+        <w:ind w:left="6480" w:hanging="360"/>
+      </w:pPr>
+      <w:rPr>
+        <w:u w:val="none"/>
+      </w:rPr>
+    </w:lvl>
+  </w:abstractNum>
+  <w:abstractNum w:abstractNumId="4">
+    <w:lvl w:ilvl="0">
+      <w:start w:val="1"/>
+      <w:numFmt w:val="decimal"/>
+      <w:lvlText w:val="%1."/>
+      <w:lvlJc w:val="left"/>
+      <w:pPr>
         <w:ind w:left="820" w:hanging="360"/>
       </w:pPr>
       <w:rPr>
@@ -2601,7 +2744,7 @@
       <w:rPr/>
     </w:lvl>
   </w:abstractNum>
-  <w:abstractNum w:abstractNumId="2">
+  <w:abstractNum w:abstractNumId="5">
     <w:lvl w:ilvl="0">
       <w:start w:val="1"/>
       <w:numFmt w:val="decimal"/>
@@ -2699,203 +2842,7 @@
       <w:rPr/>
     </w:lvl>
   </w:abstractNum>
-  <w:abstractNum w:abstractNumId="3">
-    <w:lvl w:ilvl="0">
-      <w:start w:val="0"/>
-      <w:numFmt w:val="bullet"/>
-      <w:lvlText w:val="-"/>
-      <w:lvlJc w:val="left"/>
-      <w:pPr>
-        <w:ind w:left="1540" w:hanging="360"/>
-      </w:pPr>
-      <w:rPr>
-        <w:rFonts w:ascii="Calibri" w:cs="Calibri" w:eastAsia="Calibri" w:hAnsi="Calibri"/>
-        <w:b w:val="0"/>
-        <w:i w:val="0"/>
-        <w:sz w:val="24"/>
-        <w:szCs w:val="24"/>
-      </w:rPr>
-    </w:lvl>
-    <w:lvl w:ilvl="1">
-      <w:start w:val="0"/>
-      <w:numFmt w:val="bullet"/>
-      <w:lvlText w:val="•"/>
-      <w:lvlJc w:val="left"/>
-      <w:pPr>
-        <w:ind w:left="2336" w:hanging="360"/>
-      </w:pPr>
-      <w:rPr/>
-    </w:lvl>
-    <w:lvl w:ilvl="2">
-      <w:start w:val="0"/>
-      <w:numFmt w:val="bullet"/>
-      <w:lvlText w:val="•"/>
-      <w:lvlJc w:val="left"/>
-      <w:pPr>
-        <w:ind w:left="3132" w:hanging="360"/>
-      </w:pPr>
-      <w:rPr/>
-    </w:lvl>
-    <w:lvl w:ilvl="3">
-      <w:start w:val="0"/>
-      <w:numFmt w:val="bullet"/>
-      <w:lvlText w:val="•"/>
-      <w:lvlJc w:val="left"/>
-      <w:pPr>
-        <w:ind w:left="3928" w:hanging="360"/>
-      </w:pPr>
-      <w:rPr/>
-    </w:lvl>
-    <w:lvl w:ilvl="4">
-      <w:start w:val="0"/>
-      <w:numFmt w:val="bullet"/>
-      <w:lvlText w:val="•"/>
-      <w:lvlJc w:val="left"/>
-      <w:pPr>
-        <w:ind w:left="4724" w:hanging="360"/>
-      </w:pPr>
-      <w:rPr/>
-    </w:lvl>
-    <w:lvl w:ilvl="5">
-      <w:start w:val="0"/>
-      <w:numFmt w:val="bullet"/>
-      <w:lvlText w:val="•"/>
-      <w:lvlJc w:val="left"/>
-      <w:pPr>
-        <w:ind w:left="5520" w:hanging="360"/>
-      </w:pPr>
-      <w:rPr/>
-    </w:lvl>
-    <w:lvl w:ilvl="6">
-      <w:start w:val="0"/>
-      <w:numFmt w:val="bullet"/>
-      <w:lvlText w:val="•"/>
-      <w:lvlJc w:val="left"/>
-      <w:pPr>
-        <w:ind w:left="6316" w:hanging="360"/>
-      </w:pPr>
-      <w:rPr/>
-    </w:lvl>
-    <w:lvl w:ilvl="7">
-      <w:start w:val="0"/>
-      <w:numFmt w:val="bullet"/>
-      <w:lvlText w:val="•"/>
-      <w:lvlJc w:val="left"/>
-      <w:pPr>
-        <w:ind w:left="7112" w:hanging="360"/>
-      </w:pPr>
-      <w:rPr/>
-    </w:lvl>
-    <w:lvl w:ilvl="8">
-      <w:start w:val="0"/>
-      <w:numFmt w:val="bullet"/>
-      <w:lvlText w:val="•"/>
-      <w:lvlJc w:val="left"/>
-      <w:pPr>
-        <w:ind w:left="7908" w:hanging="360"/>
-      </w:pPr>
-      <w:rPr/>
-    </w:lvl>
-  </w:abstractNum>
-  <w:abstractNum w:abstractNumId="4">
-    <w:lvl w:ilvl="0">
-      <w:start w:val="1"/>
-      <w:numFmt w:val="decimal"/>
-      <w:lvlText w:val="%1."/>
-      <w:lvlJc w:val="left"/>
-      <w:pPr>
-        <w:ind w:left="820" w:hanging="360"/>
-      </w:pPr>
-      <w:rPr>
-        <w:rFonts w:ascii="Calibri" w:cs="Calibri" w:eastAsia="Calibri" w:hAnsi="Calibri"/>
-        <w:b w:val="0"/>
-        <w:i w:val="0"/>
-        <w:sz w:val="24"/>
-        <w:szCs w:val="24"/>
-      </w:rPr>
-    </w:lvl>
-    <w:lvl w:ilvl="1">
-      <w:start w:val="0"/>
-      <w:numFmt w:val="bullet"/>
-      <w:lvlText w:val="•"/>
-      <w:lvlJc w:val="left"/>
-      <w:pPr>
-        <w:ind w:left="1688" w:hanging="360"/>
-      </w:pPr>
-      <w:rPr/>
-    </w:lvl>
-    <w:lvl w:ilvl="2">
-      <w:start w:val="0"/>
-      <w:numFmt w:val="bullet"/>
-      <w:lvlText w:val="•"/>
-      <w:lvlJc w:val="left"/>
-      <w:pPr>
-        <w:ind w:left="2556" w:hanging="360"/>
-      </w:pPr>
-      <w:rPr/>
-    </w:lvl>
-    <w:lvl w:ilvl="3">
-      <w:start w:val="0"/>
-      <w:numFmt w:val="bullet"/>
-      <w:lvlText w:val="•"/>
-      <w:lvlJc w:val="left"/>
-      <w:pPr>
-        <w:ind w:left="3424" w:hanging="360"/>
-      </w:pPr>
-      <w:rPr/>
-    </w:lvl>
-    <w:lvl w:ilvl="4">
-      <w:start w:val="0"/>
-      <w:numFmt w:val="bullet"/>
-      <w:lvlText w:val="•"/>
-      <w:lvlJc w:val="left"/>
-      <w:pPr>
-        <w:ind w:left="4292" w:hanging="360"/>
-      </w:pPr>
-      <w:rPr/>
-    </w:lvl>
-    <w:lvl w:ilvl="5">
-      <w:start w:val="0"/>
-      <w:numFmt w:val="bullet"/>
-      <w:lvlText w:val="•"/>
-      <w:lvlJc w:val="left"/>
-      <w:pPr>
-        <w:ind w:left="5160" w:hanging="360"/>
-      </w:pPr>
-      <w:rPr/>
-    </w:lvl>
-    <w:lvl w:ilvl="6">
-      <w:start w:val="0"/>
-      <w:numFmt w:val="bullet"/>
-      <w:lvlText w:val="•"/>
-      <w:lvlJc w:val="left"/>
-      <w:pPr>
-        <w:ind w:left="6028" w:hanging="360"/>
-      </w:pPr>
-      <w:rPr/>
-    </w:lvl>
-    <w:lvl w:ilvl="7">
-      <w:start w:val="0"/>
-      <w:numFmt w:val="bullet"/>
-      <w:lvlText w:val="•"/>
-      <w:lvlJc w:val="left"/>
-      <w:pPr>
-        <w:ind w:left="6896" w:hanging="360"/>
-      </w:pPr>
-      <w:rPr/>
-    </w:lvl>
-    <w:lvl w:ilvl="8">
-      <w:start w:val="0"/>
-      <w:numFmt w:val="bullet"/>
-      <w:lvlText w:val="•"/>
-      <w:lvlJc w:val="left"/>
-      <w:pPr>
-        <w:ind w:left="7764" w:hanging="360"/>
-      </w:pPr>
-      <w:rPr/>
-    </w:lvl>
-  </w:abstractNum>
-  <w:abstractNum w:abstractNumId="5">
+  <w:abstractNum w:abstractNumId="6">
     <w:lvl w:ilvl="0">
       <w:start w:val="1"/>
       <w:numFmt w:val="decimal"/>
@@ -3014,6 +2961,9 @@
   <w:num w:numId="5">
     <w:abstractNumId w:val="5"/>
   </w:num>
+  <w:num w:numId="6">
+    <w:abstractNumId w:val="6"/>
+  </w:num>
 </w:numbering>
 </file>
 
@@ -3023,14 +2973,16 @@
     <w:rPrDefault>
       <w:rPr>
         <w:rFonts w:ascii="Calibri" w:cs="Calibri" w:eastAsia="Calibri" w:hAnsi="Calibri"/>
-        <w:sz w:val="22"/>
-        <w:szCs w:val="22"/>
+        <w:sz w:val="24"/>
+        <w:szCs w:val="24"/>
         <w:lang w:val="en-US"/>
       </w:rPr>
     </w:rPrDefault>
     <w:pPrDefault>
       <w:pPr>
         <w:widowControl w:val="0"/>
+        <w:spacing w:before="151" w:line="278.00000000000006" w:lineRule="auto"/>
+        <w:ind w:left="100" w:right="150"/>
       </w:pPr>
     </w:pPrDefault>
   </w:docDefaults>

</xml_diff>